<commit_message>
Finishing module 4 - Clustering, starting modeule 4 - Dimension Reduction & Feature Engineering.
</commit_message>
<xml_diff>
--- a/Course 1 - ML with Python/Module 4 - Building Unsupervised Learning Models/Clustering/Resume..docx
+++ b/Course 1 - ML with Python/Module 4 - Building Unsupervised Learning Models/Clustering/Resume..docx
@@ -2927,14 +2927,7 @@
           <w:rFonts w:ascii="Montserrat" w:hAnsi="Montserrat"/>
           <w:lang w:val="en-US"/>
         </w:rPr>
-        <w:t xml:space="preserve"> </w:t>
-      </w:r>
-      <w:r>
-        <w:rPr>
-          <w:rFonts w:ascii="Montserrat" w:hAnsi="Montserrat"/>
-          <w:lang w:val="en-US"/>
-        </w:rPr>
-        <w:t>Understanding K-Means Clustering</w:t>
+        <w:t xml:space="preserve"> Understanding K-Means Clustering</w:t>
       </w:r>
     </w:p>
     <w:p>
@@ -3194,14 +3187,7 @@
           <w:rFonts w:ascii="Montserrat" w:hAnsi="Montserrat"/>
           <w:lang w:val="en-US"/>
         </w:rPr>
-        <w:t xml:space="preserve"> </w:t>
-      </w:r>
-      <w:r>
-        <w:rPr>
-          <w:rFonts w:ascii="Montserrat" w:hAnsi="Montserrat"/>
-          <w:lang w:val="en-US"/>
-        </w:rPr>
-        <w:t>K-Means Algorithm: Step-by-Step</w:t>
+        <w:t xml:space="preserve"> K-Means Algorithm: Step-by-Step</w:t>
       </w:r>
     </w:p>
     <w:p>
@@ -3646,7 +3632,7 @@
           <w:rFonts w:ascii="Montserrat" w:hAnsi="Montserrat"/>
           <w:lang w:val="en-US"/>
         </w:rPr>
-        <w:t>Distance Metrics Used in K-Means Clustering</w:t>
+        <w:t>Distance Metrics Used Clustering</w:t>
       </w:r>
     </w:p>
     <w:p>
@@ -3735,23 +3721,27 @@
         <w:ind w:left="-425"/>
         <w:rPr>
           <w:rFonts w:ascii="Montserrat" w:hAnsi="Montserrat" w:cs="Segoe UI Emoji"/>
+          <w:lang w:val="en-US"/>
         </w:rPr>
       </w:pPr>
       <w:r>
         <w:rPr>
           <w:rFonts w:ascii="Segoe UI Emoji" w:hAnsi="Segoe UI Emoji" w:cs="Segoe UI Emoji"/>
+          <w:lang w:val="en-US"/>
         </w:rPr>
         <w:t>✔</w:t>
       </w:r>
       <w:r>
         <w:rPr>
           <w:rFonts w:ascii="Montserrat" w:hAnsi="Montserrat" w:cs="Segoe UI Emoji"/>
+          <w:lang w:val="en-US"/>
         </w:rPr>
         <w:t xml:space="preserve"> </w:t>
       </w:r>
       <w:r>
         <w:rPr>
           <w:rFonts w:ascii="Montserrat" w:hAnsi="Montserrat" w:cs="Segoe UI Emoji"/>
+          <w:lang w:val="en-US"/>
         </w:rPr>
         <w:t>Euclidean Distance (Most Common in K-Means)</w:t>
       </w:r>
@@ -3761,47 +3751,15 @@
         <w:spacing w:after="120" w:line="276" w:lineRule="auto"/>
         <w:rPr>
           <w:rFonts w:ascii="Montserrat" w:eastAsia="Times New Roman" w:hAnsi="Montserrat" w:cs="Times New Roman"/>
-          <w:lang w:val="es-AR" w:eastAsia="es-AR"/>
-        </w:rPr>
-      </w:pPr>
-      <w:r>
-        <w:rPr>
-          <w:rFonts w:ascii="Montserrat" w:eastAsia="Times New Roman" w:hAnsi="Montserrat" w:cs="Times New Roman"/>
-          <w:lang w:val="es-AR" w:eastAsia="es-AR"/>
-        </w:rPr>
-        <w:t xml:space="preserve">Simple and </w:t>
-      </w:r>
-      <w:proofErr w:type="spellStart"/>
-      <w:r>
-        <w:rPr>
-          <w:rFonts w:ascii="Montserrat" w:eastAsia="Times New Roman" w:hAnsi="Montserrat" w:cs="Times New Roman"/>
-          <w:lang w:val="es-AR" w:eastAsia="es-AR"/>
-        </w:rPr>
-        <w:t>computationally</w:t>
-      </w:r>
-      <w:proofErr w:type="spellEnd"/>
-      <w:r>
-        <w:rPr>
-          <w:rFonts w:ascii="Montserrat" w:eastAsia="Times New Roman" w:hAnsi="Montserrat" w:cs="Times New Roman"/>
-          <w:lang w:val="es-AR" w:eastAsia="es-AR"/>
-        </w:rPr>
-        <w:t xml:space="preserve"> </w:t>
-      </w:r>
-      <w:proofErr w:type="spellStart"/>
-      <w:r>
-        <w:rPr>
-          <w:rFonts w:ascii="Montserrat" w:eastAsia="Times New Roman" w:hAnsi="Montserrat" w:cs="Times New Roman"/>
-          <w:lang w:val="es-AR" w:eastAsia="es-AR"/>
-        </w:rPr>
-        <w:t>efficient</w:t>
-      </w:r>
-      <w:proofErr w:type="spellEnd"/>
-      <w:r>
-        <w:rPr>
-          <w:rFonts w:ascii="Montserrat" w:eastAsia="Times New Roman" w:hAnsi="Montserrat" w:cs="Times New Roman"/>
-          <w:lang w:val="es-AR" w:eastAsia="es-AR"/>
-        </w:rPr>
-        <w:t>.</w:t>
+          <w:lang w:eastAsia="es-AR"/>
+        </w:rPr>
+      </w:pPr>
+      <w:r>
+        <w:rPr>
+          <w:rFonts w:ascii="Montserrat" w:eastAsia="Times New Roman" w:hAnsi="Montserrat" w:cs="Times New Roman"/>
+          <w:lang w:eastAsia="es-AR"/>
+        </w:rPr>
+        <w:t>Simple and computationally efficient.</w:t>
       </w:r>
     </w:p>
     <w:p>
@@ -4849,16 +4807,7 @@
                       <w:szCs w:val="24"/>
                       <w:lang w:eastAsia="es-AR"/>
                     </w:rPr>
-                    <m:t>|</m:t>
-                  </m:r>
-                  <m:r>
-                    <w:rPr>
-                      <w:rFonts w:ascii="Cambria Math" w:eastAsia="Times New Roman" w:hAnsi="Cambria Math" w:cs="Times New Roman"/>
-                      <w:sz w:val="24"/>
-                      <w:szCs w:val="24"/>
-                      <w:lang w:eastAsia="es-AR"/>
-                    </w:rPr>
-                    <m:t>x</m:t>
+                    <m:t>|x</m:t>
                   </m:r>
                 </m:e>
                 <m:sub>
@@ -4937,17 +4886,20 @@
         <w:ind w:left="-425"/>
         <w:rPr>
           <w:rFonts w:ascii="Montserrat" w:hAnsi="Montserrat" w:cs="Segoe UI Emoji"/>
+          <w:lang w:val="en-US"/>
         </w:rPr>
       </w:pPr>
       <w:r>
         <w:rPr>
           <w:rFonts w:ascii="Segoe UI Emoji" w:hAnsi="Segoe UI Emoji" w:cs="Segoe UI Emoji"/>
+          <w:lang w:val="en-US"/>
         </w:rPr>
         <w:t>✔</w:t>
       </w:r>
       <w:r>
         <w:rPr>
           <w:rFonts w:ascii="Montserrat" w:hAnsi="Montserrat" w:cs="Segoe UI Emoji"/>
+          <w:lang w:val="en-US"/>
         </w:rPr>
         <w:t xml:space="preserve"> Cosine Distance (Similarity Measure)</w:t>
       </w:r>
@@ -5181,25 +5133,7 @@
           <w:bCs/>
           <w:lang w:eastAsia="es-AR"/>
         </w:rPr>
-        <w:t>Formula</w:t>
-      </w:r>
-      <w:r>
-        <w:rPr>
-          <w:rFonts w:ascii="Montserrat" w:eastAsia="Times New Roman" w:hAnsi="Montserrat" w:cs="Times New Roman"/>
-          <w:b/>
-          <w:bCs/>
-          <w:lang w:eastAsia="es-AR"/>
-        </w:rPr>
-        <w:t xml:space="preserve"> (Cosine similarity)</w:t>
-      </w:r>
-      <w:r>
-        <w:rPr>
-          <w:rFonts w:ascii="Montserrat" w:eastAsia="Times New Roman" w:hAnsi="Montserrat" w:cs="Times New Roman"/>
-          <w:b/>
-          <w:bCs/>
-          <w:lang w:eastAsia="es-AR"/>
-        </w:rPr>
-        <w:t>:</w:t>
+        <w:t>Formula (Cosine similarity):</w:t>
       </w:r>
     </w:p>
     <w:p>
@@ -5427,14 +5361,7 @@
           <w:rFonts w:ascii="Montserrat" w:eastAsia="Times New Roman" w:hAnsi="Montserrat" w:cs="Times New Roman"/>
           <w:lang w:eastAsia="es-AR"/>
         </w:rPr>
-        <w:t xml:space="preserve"> </w:t>
-      </w:r>
-      <w:r>
-        <w:rPr>
-          <w:rFonts w:ascii="Montserrat" w:eastAsia="Times New Roman" w:hAnsi="Montserrat" w:cs="Times New Roman"/>
-          <w:lang w:eastAsia="es-AR"/>
-        </w:rPr>
-        <w:t xml:space="preserve">is the </w:t>
+        <w:t xml:space="preserve"> is the </w:t>
       </w:r>
       <w:r>
         <w:rPr>
@@ -5536,17 +5463,20 @@
         <w:ind w:left="-425"/>
         <w:rPr>
           <w:rFonts w:ascii="Montserrat" w:hAnsi="Montserrat" w:cs="Segoe UI Emoji"/>
+          <w:lang w:val="en-US"/>
         </w:rPr>
       </w:pPr>
       <w:r>
         <w:rPr>
           <w:rFonts w:ascii="Segoe UI Emoji" w:hAnsi="Segoe UI Emoji" w:cs="Segoe UI Emoji"/>
+          <w:lang w:val="en-US"/>
         </w:rPr>
         <w:t>✔</w:t>
       </w:r>
       <w:r>
         <w:rPr>
           <w:rFonts w:ascii="Montserrat" w:hAnsi="Montserrat" w:cs="Segoe UI Emoji"/>
+          <w:lang w:val="en-US"/>
         </w:rPr>
         <w:t xml:space="preserve"> </w:t>
       </w:r>
@@ -5554,6 +5484,7 @@
       <w:r>
         <w:rPr>
           <w:rFonts w:ascii="Montserrat" w:hAnsi="Montserrat" w:cs="Segoe UI Emoji"/>
+          <w:lang w:val="en-US"/>
         </w:rPr>
         <w:t>Mahalanobis</w:t>
       </w:r>
@@ -5561,6 +5492,7 @@
       <w:r>
         <w:rPr>
           <w:rFonts w:ascii="Montserrat" w:hAnsi="Montserrat" w:cs="Segoe UI Emoji"/>
+          <w:lang w:val="en-US"/>
         </w:rPr>
         <w:t xml:space="preserve"> Distance (Accounts for Feature Correlation)</w:t>
       </w:r>
@@ -6139,23 +6071,15 @@
           <w:rFonts w:ascii="Montserrat" w:eastAsia="Times New Roman" w:hAnsi="Montserrat" w:cs="Times New Roman"/>
           <w:lang w:eastAsia="es-AR"/>
         </w:rPr>
-        <w:t xml:space="preserve"> is the inverse covarian</w:t>
-      </w:r>
-      <w:proofErr w:type="spellStart"/>
-      <w:r>
-        <w:rPr>
-          <w:rFonts w:ascii="Montserrat" w:eastAsia="Times New Roman" w:hAnsi="Montserrat" w:cs="Times New Roman"/>
-          <w:lang w:eastAsia="es-AR"/>
-        </w:rPr>
-        <w:t>ce</w:t>
-      </w:r>
-      <w:proofErr w:type="spellEnd"/>
-      <w:r>
-        <w:rPr>
-          <w:rFonts w:ascii="Montserrat" w:eastAsia="Times New Roman" w:hAnsi="Montserrat" w:cs="Times New Roman"/>
-          <w:lang w:eastAsia="es-AR"/>
-        </w:rPr>
-        <w:t xml:space="preserve"> matrix, adjusting for feature correlations</w:t>
+        <w:t xml:space="preserve"> is the inverse covariance matrix, adjusting for feature </w:t>
+      </w:r>
+      <w:proofErr w:type="gramStart"/>
+      <w:r>
+        <w:rPr>
+          <w:rFonts w:ascii="Montserrat" w:eastAsia="Times New Roman" w:hAnsi="Montserrat" w:cs="Times New Roman"/>
+          <w:lang w:eastAsia="es-AR"/>
+        </w:rPr>
+        <w:t>correlations</w:t>
       </w:r>
       <w:r>
         <w:rPr>
@@ -6164,6 +6088,7 @@
         </w:rPr>
         <w:t>.</w:t>
       </w:r>
+      <w:proofErr w:type="gramEnd"/>
     </w:p>
     <w:p>
       <w:pPr>
@@ -6171,25 +6096,22 @@
         <w:ind w:left="-425"/>
         <w:rPr>
           <w:rFonts w:ascii="Montserrat" w:hAnsi="Montserrat"/>
+          <w:lang w:val="en-US"/>
         </w:rPr>
       </w:pPr>
       <w:r>
         <w:rPr>
           <w:rFonts w:ascii="Segoe UI Emoji" w:hAnsi="Segoe UI Emoji" w:cs="Segoe UI Emoji"/>
+          <w:lang w:val="en-US"/>
         </w:rPr>
         <w:t>✔</w:t>
       </w:r>
       <w:r>
         <w:rPr>
           <w:rFonts w:ascii="Montserrat" w:hAnsi="Montserrat"/>
-        </w:rPr>
-        <w:t xml:space="preserve"> Choosing the Right Distance Metri</w:t>
-      </w:r>
-      <w:r>
-        <w:rPr>
-          <w:rFonts w:ascii="Montserrat" w:hAnsi="Montserrat"/>
-        </w:rPr>
-        <w:t>c</w:t>
+          <w:lang w:val="en-US"/>
+        </w:rPr>
+        <w:t xml:space="preserve"> Choosing the Right Distance Metric</w:t>
       </w:r>
     </w:p>
     <w:p>
@@ -6197,7 +6119,7 @@
         <w:spacing w:after="120" w:line="240" w:lineRule="auto"/>
         <w:rPr>
           <w:rFonts w:ascii="Montserrat" w:eastAsia="Times New Roman" w:hAnsi="Montserrat" w:cs="Times New Roman"/>
-          <w:lang w:val="es-AR" w:eastAsia="es-AR"/>
+          <w:lang w:eastAsia="es-AR"/>
         </w:rPr>
       </w:pPr>
       <w:r>
@@ -6210,7 +6132,7 @@
       <w:r>
         <w:rPr>
           <w:rFonts w:ascii="Montserrat" w:eastAsia="Times New Roman" w:hAnsi="Montserrat" w:cs="Times New Roman"/>
-          <w:lang w:val="es-AR" w:eastAsia="es-AR"/>
+          <w:lang w:eastAsia="es-AR"/>
         </w:rPr>
         <w:t xml:space="preserve"> </w:t>
       </w:r>
@@ -6219,29 +6141,9 @@
           <w:rFonts w:ascii="Montserrat" w:eastAsia="Times New Roman" w:hAnsi="Montserrat" w:cs="Times New Roman"/>
           <w:b/>
           <w:bCs/>
-          <w:lang w:val="es-AR" w:eastAsia="es-AR"/>
-        </w:rPr>
-        <w:t xml:space="preserve">Key </w:t>
-      </w:r>
-      <w:proofErr w:type="spellStart"/>
-      <w:r>
-        <w:rPr>
-          <w:rFonts w:ascii="Montserrat" w:eastAsia="Times New Roman" w:hAnsi="Montserrat" w:cs="Times New Roman"/>
-          <w:b/>
-          <w:bCs/>
-          <w:lang w:val="es-AR" w:eastAsia="es-AR"/>
-        </w:rPr>
-        <w:t>Takeaways</w:t>
-      </w:r>
-      <w:proofErr w:type="spellEnd"/>
-      <w:r>
-        <w:rPr>
-          <w:rFonts w:ascii="Montserrat" w:eastAsia="Times New Roman" w:hAnsi="Montserrat" w:cs="Times New Roman"/>
-          <w:b/>
-          <w:bCs/>
-          <w:lang w:val="es-AR" w:eastAsia="es-AR"/>
-        </w:rPr>
-        <w:t>:</w:t>
+          <w:lang w:eastAsia="es-AR"/>
+        </w:rPr>
+        <w:t>Key Takeaways:</w:t>
       </w:r>
     </w:p>
     <w:p>
@@ -6468,13 +6370,7 @@
               <w:rPr>
                 <w:rFonts w:ascii="Montserrat" w:hAnsi="Montserrat"/>
               </w:rPr>
-              <w:t>uclidean Distanc</w:t>
-            </w:r>
-            <w:r>
-              <w:rPr>
-                <w:rFonts w:ascii="Montserrat" w:hAnsi="Montserrat"/>
-              </w:rPr>
-              <w:t>e</w:t>
+              <w:t>uclidean Distance</w:t>
             </w:r>
           </w:p>
         </w:tc>
@@ -6673,14 +6569,7 @@
           <w:rFonts w:ascii="Montserrat" w:hAnsi="Montserrat"/>
           <w:lang w:val="en-US"/>
         </w:rPr>
-        <w:t xml:space="preserve"> </w:t>
-      </w:r>
-      <w:r>
-        <w:rPr>
-          <w:rFonts w:ascii="Montserrat" w:hAnsi="Montserrat"/>
-          <w:lang w:val="en-US"/>
-        </w:rPr>
-        <w:t>Challenges and Limitations of K-Means</w:t>
+        <w:t xml:space="preserve"> Challenges and Limitations of K-Means</w:t>
       </w:r>
     </w:p>
     <w:p>
@@ -7677,15 +7566,7 @@
           <w:b/>
           <w:bCs/>
         </w:rPr>
-        <w:t>Interpretation</w:t>
-      </w:r>
-      <w:r>
-        <w:rPr>
-          <w:rFonts w:ascii="Montserrat" w:hAnsi="Montserrat"/>
-          <w:b/>
-          <w:bCs/>
-        </w:rPr>
-        <w:t>:</w:t>
+        <w:t>Interpretation:</w:t>
       </w:r>
     </w:p>
     <w:p>
@@ -8328,6 +8209,7 @@
           <w:ilvl w:val="0"/>
           <w:numId w:val="14"/>
         </w:numPr>
+        <w:spacing w:before="0" w:beforeAutospacing="0" w:after="120" w:afterAutospacing="0"/>
         <w:rPr>
           <w:rFonts w:ascii="Montserrat" w:hAnsi="Montserrat"/>
         </w:rPr>
@@ -8458,14 +8340,3135 @@
     </w:p>
     <w:p>
       <w:pPr>
+        <w:pStyle w:val="Ttulo2"/>
+        <w:spacing w:after="240" w:afterAutospacing="0" w:line="276" w:lineRule="auto"/>
+        <w:ind w:left="-1134"/>
+        <w:rPr>
+          <w:rFonts w:ascii="Montserrat" w:hAnsi="Montserrat"/>
+          <w:sz w:val="32"/>
+          <w:szCs w:val="32"/>
+          <w:lang w:val="en-US"/>
+        </w:rPr>
+      </w:pPr>
+      <w:r>
+        <w:rPr>
+          <w:rFonts w:ascii="Segoe UI Emoji" w:hAnsi="Segoe UI Emoji" w:cs="Segoe UI Emoji"/>
+          <w:sz w:val="32"/>
+          <w:szCs w:val="32"/>
+        </w:rPr>
+        <w:t>📌</w:t>
+      </w:r>
+      <w:r>
+        <w:rPr>
+          <w:rFonts w:ascii="Montserrat" w:hAnsi="Montserrat"/>
+          <w:sz w:val="32"/>
+          <w:szCs w:val="32"/>
+          <w:lang w:val="en-US"/>
+        </w:rPr>
+        <w:t xml:space="preserve"> </w:t>
+      </w:r>
+      <w:r>
+        <w:rPr>
+          <w:rFonts w:ascii="Montserrat" w:hAnsi="Montserrat"/>
+          <w:sz w:val="32"/>
+          <w:szCs w:val="32"/>
+          <w:lang w:val="en-US"/>
+        </w:rPr>
+        <w:t>DBSCAN and HDBSCAN, Density-Based Clustering</w:t>
+      </w:r>
+    </w:p>
+    <w:p>
+      <w:pPr>
         <w:pStyle w:val="Prrafodelista"/>
         <w:spacing w:after="240" w:line="276" w:lineRule="auto"/>
+        <w:ind w:left="0"/>
         <w:contextualSpacing w:val="0"/>
         <w:rPr>
           <w:rFonts w:ascii="Montserrat" w:eastAsia="Times New Roman" w:hAnsi="Montserrat" w:cs="Times New Roman"/>
           <w:lang w:eastAsia="es-AR"/>
         </w:rPr>
       </w:pPr>
+      <w:r>
+        <w:rPr>
+          <w:rFonts w:ascii="Montserrat" w:eastAsia="Times New Roman" w:hAnsi="Montserrat" w:cs="Times New Roman"/>
+          <w:lang w:eastAsia="es-AR"/>
+        </w:rPr>
+        <w:t xml:space="preserve">Density-based clustering is a powerful method used to </w:t>
+      </w:r>
+      <w:r>
+        <w:rPr>
+          <w:rFonts w:ascii="Montserrat" w:eastAsia="Times New Roman" w:hAnsi="Montserrat" w:cs="Times New Roman"/>
+          <w:b/>
+          <w:bCs/>
+          <w:lang w:eastAsia="es-AR"/>
+        </w:rPr>
+        <w:t>detect clusters of arbitrary shapes</w:t>
+      </w:r>
+      <w:r>
+        <w:rPr>
+          <w:rFonts w:ascii="Montserrat" w:eastAsia="Times New Roman" w:hAnsi="Montserrat" w:cs="Times New Roman"/>
+          <w:lang w:eastAsia="es-AR"/>
+        </w:rPr>
+        <w:t xml:space="preserve"> and </w:t>
+      </w:r>
+      <w:r>
+        <w:rPr>
+          <w:rFonts w:ascii="Montserrat" w:eastAsia="Times New Roman" w:hAnsi="Montserrat" w:cs="Times New Roman"/>
+          <w:b/>
+          <w:bCs/>
+          <w:lang w:eastAsia="es-AR"/>
+        </w:rPr>
+        <w:t>identify noise (outliers)</w:t>
+      </w:r>
+      <w:r>
+        <w:rPr>
+          <w:rFonts w:ascii="Montserrat" w:eastAsia="Times New Roman" w:hAnsi="Montserrat" w:cs="Times New Roman"/>
+          <w:lang w:eastAsia="es-AR"/>
+        </w:rPr>
+        <w:t xml:space="preserve"> in datasets. Unlike </w:t>
+      </w:r>
+      <w:r>
+        <w:rPr>
+          <w:rFonts w:ascii="Montserrat" w:eastAsia="Times New Roman" w:hAnsi="Montserrat" w:cs="Times New Roman"/>
+          <w:b/>
+          <w:bCs/>
+          <w:lang w:eastAsia="es-AR"/>
+        </w:rPr>
+        <w:t>K-Means</w:t>
+      </w:r>
+      <w:r>
+        <w:rPr>
+          <w:rFonts w:ascii="Montserrat" w:eastAsia="Times New Roman" w:hAnsi="Montserrat" w:cs="Times New Roman"/>
+          <w:lang w:eastAsia="es-AR"/>
+        </w:rPr>
+        <w:t xml:space="preserve">, which assumes spherical clusters and requires a predefined </w:t>
+      </w:r>
+      <w:r>
+        <w:rPr>
+          <w:rFonts w:ascii="Montserrat" w:eastAsia="Times New Roman" w:hAnsi="Montserrat" w:cs="Times New Roman"/>
+          <w:b/>
+          <w:bCs/>
+          <w:lang w:eastAsia="es-AR"/>
+        </w:rPr>
+        <w:t>K</w:t>
+      </w:r>
+      <w:r>
+        <w:rPr>
+          <w:rFonts w:ascii="Montserrat" w:eastAsia="Times New Roman" w:hAnsi="Montserrat" w:cs="Times New Roman"/>
+          <w:lang w:eastAsia="es-AR"/>
+        </w:rPr>
+        <w:t xml:space="preserve">, </w:t>
+      </w:r>
+      <w:r>
+        <w:rPr>
+          <w:rFonts w:ascii="Montserrat" w:eastAsia="Times New Roman" w:hAnsi="Montserrat" w:cs="Times New Roman"/>
+          <w:b/>
+          <w:bCs/>
+          <w:lang w:eastAsia="es-AR"/>
+        </w:rPr>
+        <w:t>DBSCAN (Density-Based Spatial Clustering of Applications with Noise)</w:t>
+      </w:r>
+      <w:r>
+        <w:rPr>
+          <w:rFonts w:ascii="Montserrat" w:eastAsia="Times New Roman" w:hAnsi="Montserrat" w:cs="Times New Roman"/>
+          <w:lang w:eastAsia="es-AR"/>
+        </w:rPr>
+        <w:t xml:space="preserve"> and </w:t>
+      </w:r>
+      <w:r>
+        <w:rPr>
+          <w:rFonts w:ascii="Montserrat" w:eastAsia="Times New Roman" w:hAnsi="Montserrat" w:cs="Times New Roman"/>
+          <w:b/>
+          <w:bCs/>
+          <w:lang w:eastAsia="es-AR"/>
+        </w:rPr>
+        <w:t>HDBSCAN (Hierarchical DBSCAN)</w:t>
+      </w:r>
+      <w:r>
+        <w:rPr>
+          <w:rFonts w:ascii="Montserrat" w:eastAsia="Times New Roman" w:hAnsi="Montserrat" w:cs="Times New Roman"/>
+          <w:lang w:eastAsia="es-AR"/>
+        </w:rPr>
+        <w:t xml:space="preserve"> dynamically adapt to </w:t>
+      </w:r>
+      <w:r>
+        <w:rPr>
+          <w:rFonts w:ascii="Montserrat" w:eastAsia="Times New Roman" w:hAnsi="Montserrat" w:cs="Times New Roman"/>
+          <w:b/>
+          <w:bCs/>
+          <w:lang w:eastAsia="es-AR"/>
+        </w:rPr>
+        <w:t>density variations</w:t>
+      </w:r>
+      <w:r>
+        <w:rPr>
+          <w:rFonts w:ascii="Montserrat" w:eastAsia="Times New Roman" w:hAnsi="Montserrat" w:cs="Times New Roman"/>
+          <w:lang w:eastAsia="es-AR"/>
+        </w:rPr>
+        <w:t xml:space="preserve"> in data, making them useful for complex real-world clustering problems.</w:t>
+      </w:r>
+    </w:p>
+    <w:p>
+      <w:pPr>
+        <w:spacing w:after="120" w:line="276" w:lineRule="auto"/>
+        <w:rPr>
+          <w:rFonts w:ascii="Montserrat" w:hAnsi="Montserrat"/>
+        </w:rPr>
+      </w:pPr>
+      <w:r>
+        <w:rPr>
+          <w:rFonts w:ascii="Segoe UI Emoji" w:hAnsi="Segoe UI Emoji" w:cs="Segoe UI Emoji"/>
+        </w:rPr>
+        <w:t>✔</w:t>
+      </w:r>
+      <w:r>
+        <w:rPr>
+          <w:rFonts w:ascii="Montserrat" w:hAnsi="Montserrat"/>
+        </w:rPr>
+        <w:t xml:space="preserve"> </w:t>
+      </w:r>
+      <w:r>
+        <w:rPr>
+          <w:rFonts w:ascii="Montserrat" w:hAnsi="Montserrat"/>
+        </w:rPr>
+        <w:t>Why use density-based clustering?</w:t>
+      </w:r>
+    </w:p>
+    <w:p>
+      <w:pPr>
+        <w:pStyle w:val="Prrafodelista"/>
+        <w:numPr>
+          <w:ilvl w:val="0"/>
+          <w:numId w:val="10"/>
+        </w:numPr>
+        <w:spacing w:after="40" w:line="276" w:lineRule="auto"/>
+        <w:contextualSpacing w:val="0"/>
+        <w:rPr>
+          <w:rFonts w:ascii="Montserrat" w:eastAsia="Times New Roman" w:hAnsi="Montserrat" w:cs="Times New Roman"/>
+          <w:lang w:eastAsia="es-AR"/>
+        </w:rPr>
+      </w:pPr>
+      <w:r>
+        <w:rPr>
+          <w:rFonts w:ascii="Montserrat" w:eastAsia="Times New Roman" w:hAnsi="Montserrat" w:cs="Times New Roman"/>
+          <w:lang w:eastAsia="es-AR"/>
+        </w:rPr>
+        <w:t>Handles arbitrarily shaped clusters (e.g., spirals, curves).</w:t>
+      </w:r>
+    </w:p>
+    <w:p>
+      <w:pPr>
+        <w:pStyle w:val="Prrafodelista"/>
+        <w:numPr>
+          <w:ilvl w:val="0"/>
+          <w:numId w:val="10"/>
+        </w:numPr>
+        <w:spacing w:after="40" w:line="276" w:lineRule="auto"/>
+        <w:contextualSpacing w:val="0"/>
+        <w:rPr>
+          <w:rFonts w:ascii="Montserrat" w:eastAsia="Times New Roman" w:hAnsi="Montserrat" w:cs="Times New Roman"/>
+          <w:lang w:eastAsia="es-AR"/>
+        </w:rPr>
+      </w:pPr>
+      <w:r>
+        <w:rPr>
+          <w:rFonts w:ascii="Montserrat" w:eastAsia="Times New Roman" w:hAnsi="Montserrat" w:cs="Times New Roman"/>
+          <w:lang w:eastAsia="es-AR"/>
+        </w:rPr>
+        <w:t>Works well when the number of clusters is unknown.</w:t>
+      </w:r>
+    </w:p>
+    <w:p>
+      <w:pPr>
+        <w:pStyle w:val="Prrafodelista"/>
+        <w:numPr>
+          <w:ilvl w:val="0"/>
+          <w:numId w:val="10"/>
+        </w:numPr>
+        <w:spacing w:after="40" w:line="276" w:lineRule="auto"/>
+        <w:contextualSpacing w:val="0"/>
+        <w:rPr>
+          <w:rFonts w:ascii="Montserrat" w:eastAsia="Times New Roman" w:hAnsi="Montserrat" w:cs="Times New Roman"/>
+          <w:lang w:eastAsia="es-AR"/>
+        </w:rPr>
+      </w:pPr>
+      <w:r>
+        <w:rPr>
+          <w:rFonts w:ascii="Montserrat" w:eastAsia="Times New Roman" w:hAnsi="Montserrat" w:cs="Times New Roman"/>
+          <w:lang w:eastAsia="es-AR"/>
+        </w:rPr>
+        <w:t>Automatically identifies outliers (noise points).</w:t>
+      </w:r>
+    </w:p>
+    <w:p>
+      <w:pPr>
+        <w:pStyle w:val="Prrafodelista"/>
+        <w:numPr>
+          <w:ilvl w:val="0"/>
+          <w:numId w:val="10"/>
+        </w:numPr>
+        <w:spacing w:after="240" w:line="276" w:lineRule="auto"/>
+        <w:contextualSpacing w:val="0"/>
+        <w:rPr>
+          <w:rFonts w:ascii="Montserrat" w:eastAsia="Times New Roman" w:hAnsi="Montserrat" w:cs="Times New Roman"/>
+          <w:lang w:eastAsia="es-AR"/>
+        </w:rPr>
+      </w:pPr>
+      <w:r>
+        <w:rPr>
+          <w:rFonts w:ascii="Montserrat" w:eastAsia="Times New Roman" w:hAnsi="Montserrat" w:cs="Times New Roman"/>
+          <w:lang w:eastAsia="es-AR"/>
+        </w:rPr>
+        <w:t>More robust than K-Means for real-world, noisy datasets.</w:t>
+      </w:r>
+    </w:p>
+    <w:p>
+      <w:pPr>
+        <w:pStyle w:val="Prrafodelista"/>
+        <w:spacing w:after="240" w:line="276" w:lineRule="auto"/>
+        <w:ind w:left="0"/>
+        <w:contextualSpacing w:val="0"/>
+        <w:rPr>
+          <w:rFonts w:ascii="Montserrat" w:eastAsia="Times New Roman" w:hAnsi="Montserrat" w:cs="Times New Roman"/>
+          <w:lang w:eastAsia="es-AR"/>
+        </w:rPr>
+      </w:pPr>
+    </w:p>
+    <w:p>
+      <w:pPr>
+        <w:pStyle w:val="Prrafodelista"/>
+        <w:spacing w:after="240" w:line="276" w:lineRule="auto"/>
+        <w:ind w:left="0"/>
+        <w:contextualSpacing w:val="0"/>
+        <w:rPr>
+          <w:rFonts w:ascii="Montserrat" w:eastAsia="Times New Roman" w:hAnsi="Montserrat" w:cs="Times New Roman"/>
+          <w:lang w:eastAsia="es-AR"/>
+        </w:rPr>
+      </w:pPr>
+    </w:p>
+    <w:p>
+      <w:pPr>
+        <w:pStyle w:val="Ttulo3"/>
+        <w:spacing w:after="200" w:afterAutospacing="0" w:line="276" w:lineRule="auto"/>
+        <w:ind w:left="-567"/>
+        <w:rPr>
+          <w:rFonts w:ascii="Montserrat" w:hAnsi="Montserrat"/>
+          <w:lang w:val="en-US"/>
+        </w:rPr>
+      </w:pPr>
+      <w:r>
+        <w:rPr>
+          <w:rFonts w:ascii="Segoe UI Emoji" w:hAnsi="Segoe UI Emoji" w:cs="Segoe UI Emoji"/>
+          <w:sz w:val="24"/>
+          <w:szCs w:val="24"/>
+        </w:rPr>
+        <w:lastRenderedPageBreak/>
+        <w:t>🔹</w:t>
+      </w:r>
+      <w:r>
+        <w:rPr>
+          <w:rFonts w:ascii="Montserrat" w:hAnsi="Montserrat"/>
+          <w:lang w:val="en-US"/>
+        </w:rPr>
+        <w:t xml:space="preserve"> </w:t>
+      </w:r>
+      <w:r>
+        <w:rPr>
+          <w:rFonts w:ascii="Montserrat" w:hAnsi="Montserrat"/>
+          <w:lang w:val="en-US"/>
+        </w:rPr>
+        <w:t xml:space="preserve">How </w:t>
+      </w:r>
+      <w:r>
+        <w:rPr>
+          <w:rFonts w:ascii="Montserrat" w:hAnsi="Montserrat"/>
+          <w:lang w:val="en-US"/>
+        </w:rPr>
+        <w:t>DBSCAN works</w:t>
+      </w:r>
+      <w:r>
+        <w:rPr>
+          <w:rFonts w:ascii="Montserrat" w:hAnsi="Montserrat"/>
+          <w:lang w:val="en-US"/>
+        </w:rPr>
+        <w:t>?</w:t>
+      </w:r>
+    </w:p>
+    <w:p>
+      <w:pPr>
+        <w:pStyle w:val="Prrafodelista"/>
+        <w:spacing w:line="276" w:lineRule="auto"/>
+        <w:ind w:left="0"/>
+        <w:contextualSpacing w:val="0"/>
+        <w:rPr>
+          <w:rFonts w:ascii="Montserrat" w:eastAsia="Times New Roman" w:hAnsi="Montserrat" w:cs="Times New Roman"/>
+          <w:lang w:eastAsia="es-AR"/>
+        </w:rPr>
+      </w:pPr>
+      <w:r>
+        <w:rPr>
+          <w:rFonts w:ascii="Montserrat" w:eastAsia="Times New Roman" w:hAnsi="Montserrat" w:cs="Times New Roman"/>
+          <w:lang w:eastAsia="es-AR"/>
+        </w:rPr>
+        <w:t xml:space="preserve">DBSCAN groups points into clusters based on </w:t>
+      </w:r>
+      <w:r>
+        <w:rPr>
+          <w:rFonts w:ascii="Montserrat" w:eastAsia="Times New Roman" w:hAnsi="Montserrat" w:cs="Times New Roman"/>
+          <w:b/>
+          <w:bCs/>
+          <w:lang w:eastAsia="es-AR"/>
+        </w:rPr>
+        <w:t>local density</w:t>
+      </w:r>
+      <w:r>
+        <w:rPr>
+          <w:rFonts w:ascii="Montserrat" w:eastAsia="Times New Roman" w:hAnsi="Montserrat" w:cs="Times New Roman"/>
+          <w:lang w:eastAsia="es-AR"/>
+        </w:rPr>
+        <w:t xml:space="preserve"> instead of distance from a centroid. It relies on </w:t>
+      </w:r>
+      <w:r>
+        <w:rPr>
+          <w:rFonts w:ascii="Montserrat" w:eastAsia="Times New Roman" w:hAnsi="Montserrat" w:cs="Times New Roman"/>
+          <w:b/>
+          <w:bCs/>
+          <w:lang w:eastAsia="es-AR"/>
+        </w:rPr>
+        <w:t>two parameters</w:t>
+      </w:r>
+      <w:r>
+        <w:rPr>
+          <w:rFonts w:ascii="Montserrat" w:eastAsia="Times New Roman" w:hAnsi="Montserrat" w:cs="Times New Roman"/>
+          <w:lang w:eastAsia="es-AR"/>
+        </w:rPr>
+        <w:t xml:space="preserve"> to define cluster formation:</w:t>
+      </w:r>
+    </w:p>
+    <w:p>
+      <w:pPr>
+        <w:pStyle w:val="Prrafodelista"/>
+        <w:spacing w:after="40" w:line="276" w:lineRule="auto"/>
+        <w:ind w:left="363"/>
+        <w:contextualSpacing w:val="0"/>
+        <w:rPr>
+          <w:rFonts w:ascii="Montserrat" w:eastAsia="Times New Roman" w:hAnsi="Montserrat" w:cs="Times New Roman"/>
+          <w:lang w:eastAsia="es-AR"/>
+        </w:rPr>
+      </w:pPr>
+      <w:r>
+        <w:rPr>
+          <w:rFonts w:ascii="Segoe UI Emoji" w:hAnsi="Segoe UI Emoji" w:cs="Segoe UI Emoji"/>
+        </w:rPr>
+        <w:t>✔</w:t>
+      </w:r>
+      <w:r>
+        <w:rPr>
+          <w:rFonts w:ascii="Montserrat" w:hAnsi="Montserrat"/>
+        </w:rPr>
+        <w:t xml:space="preserve"> </w:t>
+      </w:r>
+      <w:r>
+        <w:rPr>
+          <w:rFonts w:ascii="Cambria" w:eastAsia="Times New Roman" w:hAnsi="Cambria" w:cs="Cambria"/>
+          <w:b/>
+          <w:bCs/>
+          <w:lang w:eastAsia="es-AR"/>
+        </w:rPr>
+        <w:t>ε</w:t>
+      </w:r>
+      <w:r>
+        <w:rPr>
+          <w:rFonts w:ascii="Montserrat" w:eastAsia="Times New Roman" w:hAnsi="Montserrat" w:cs="Times New Roman"/>
+          <w:b/>
+          <w:bCs/>
+          <w:lang w:eastAsia="es-AR"/>
+        </w:rPr>
+        <w:t xml:space="preserve"> (Epsilon - Neighborhood Radius)</w:t>
+      </w:r>
+      <w:r>
+        <w:rPr>
+          <w:rFonts w:ascii="Montserrat" w:eastAsia="Times New Roman" w:hAnsi="Montserrat" w:cs="Times New Roman"/>
+          <w:lang w:eastAsia="es-AR"/>
+        </w:rPr>
+        <w:t xml:space="preserve"> → Defines the </w:t>
+      </w:r>
+      <w:r>
+        <w:rPr>
+          <w:rFonts w:ascii="Montserrat" w:eastAsia="Times New Roman" w:hAnsi="Montserrat" w:cs="Times New Roman"/>
+          <w:b/>
+          <w:bCs/>
+          <w:lang w:eastAsia="es-AR"/>
+        </w:rPr>
+        <w:t>maximum distance</w:t>
+      </w:r>
+      <w:r>
+        <w:rPr>
+          <w:rFonts w:ascii="Montserrat" w:eastAsia="Times New Roman" w:hAnsi="Montserrat" w:cs="Times New Roman"/>
+          <w:lang w:eastAsia="es-AR"/>
+        </w:rPr>
+        <w:t xml:space="preserve"> within which points are considered </w:t>
+      </w:r>
+      <w:r>
+        <w:rPr>
+          <w:rFonts w:ascii="Montserrat" w:eastAsia="Times New Roman" w:hAnsi="Montserrat" w:cs="Times New Roman"/>
+          <w:b/>
+          <w:bCs/>
+          <w:lang w:eastAsia="es-AR"/>
+        </w:rPr>
+        <w:t>neighbors</w:t>
+      </w:r>
+      <w:r>
+        <w:rPr>
+          <w:rFonts w:ascii="Montserrat" w:eastAsia="Times New Roman" w:hAnsi="Montserrat" w:cs="Times New Roman"/>
+          <w:lang w:eastAsia="es-AR"/>
+        </w:rPr>
+        <w:t>.</w:t>
+      </w:r>
+    </w:p>
+    <w:p>
+      <w:pPr>
+        <w:pStyle w:val="Prrafodelista"/>
+        <w:spacing w:after="240" w:line="276" w:lineRule="auto"/>
+        <w:ind w:left="363"/>
+        <w:contextualSpacing w:val="0"/>
+        <w:rPr>
+          <w:rFonts w:ascii="Montserrat" w:eastAsia="Times New Roman" w:hAnsi="Montserrat" w:cs="Times New Roman"/>
+          <w:lang w:eastAsia="es-AR"/>
+        </w:rPr>
+      </w:pPr>
+      <w:r>
+        <w:rPr>
+          <w:rFonts w:ascii="Segoe UI Emoji" w:hAnsi="Segoe UI Emoji" w:cs="Segoe UI Emoji"/>
+        </w:rPr>
+        <w:t>✔</w:t>
+      </w:r>
+      <w:r>
+        <w:rPr>
+          <w:rFonts w:ascii="Montserrat" w:hAnsi="Montserrat"/>
+        </w:rPr>
+        <w:t xml:space="preserve"> </w:t>
+      </w:r>
+      <w:proofErr w:type="spellStart"/>
+      <w:r>
+        <w:rPr>
+          <w:rFonts w:ascii="Montserrat" w:eastAsia="Times New Roman" w:hAnsi="Montserrat" w:cs="Times New Roman"/>
+          <w:b/>
+          <w:bCs/>
+          <w:lang w:eastAsia="es-AR"/>
+        </w:rPr>
+        <w:t>MinPts</w:t>
+      </w:r>
+      <w:proofErr w:type="spellEnd"/>
+      <w:r>
+        <w:rPr>
+          <w:rFonts w:ascii="Montserrat" w:eastAsia="Times New Roman" w:hAnsi="Montserrat" w:cs="Times New Roman"/>
+          <w:b/>
+          <w:bCs/>
+          <w:lang w:eastAsia="es-AR"/>
+        </w:rPr>
+        <w:t xml:space="preserve"> (Minimum Points)</w:t>
+      </w:r>
+      <w:r>
+        <w:rPr>
+          <w:rFonts w:ascii="Montserrat" w:eastAsia="Times New Roman" w:hAnsi="Montserrat" w:cs="Times New Roman"/>
+          <w:lang w:eastAsia="es-AR"/>
+        </w:rPr>
+        <w:t xml:space="preserve"> → The </w:t>
+      </w:r>
+      <w:r>
+        <w:rPr>
+          <w:rFonts w:ascii="Montserrat" w:eastAsia="Times New Roman" w:hAnsi="Montserrat" w:cs="Times New Roman"/>
+          <w:b/>
+          <w:bCs/>
+          <w:lang w:eastAsia="es-AR"/>
+        </w:rPr>
+        <w:t>minimum number of points</w:t>
+      </w:r>
+      <w:r>
+        <w:rPr>
+          <w:rFonts w:ascii="Montserrat" w:eastAsia="Times New Roman" w:hAnsi="Montserrat" w:cs="Times New Roman"/>
+          <w:lang w:eastAsia="es-AR"/>
+        </w:rPr>
+        <w:t xml:space="preserve"> required to form a </w:t>
+      </w:r>
+      <w:r>
+        <w:rPr>
+          <w:rFonts w:ascii="Montserrat" w:eastAsia="Times New Roman" w:hAnsi="Montserrat" w:cs="Times New Roman"/>
+          <w:b/>
+          <w:bCs/>
+          <w:lang w:eastAsia="es-AR"/>
+        </w:rPr>
+        <w:t>dense region (core point)</w:t>
+      </w:r>
+      <w:r>
+        <w:rPr>
+          <w:rFonts w:ascii="Montserrat" w:eastAsia="Times New Roman" w:hAnsi="Montserrat" w:cs="Times New Roman"/>
+          <w:lang w:eastAsia="es-AR"/>
+        </w:rPr>
+        <w:t>.</w:t>
+      </w:r>
+    </w:p>
+    <w:p>
+      <w:pPr>
+        <w:pStyle w:val="Prrafodelista"/>
+        <w:spacing w:after="240" w:line="276" w:lineRule="auto"/>
+        <w:ind w:left="0"/>
+        <w:contextualSpacing w:val="0"/>
+        <w:rPr>
+          <w:rFonts w:ascii="Montserrat" w:eastAsia="Times New Roman" w:hAnsi="Montserrat" w:cs="Times New Roman"/>
+          <w:lang w:eastAsia="es-AR"/>
+        </w:rPr>
+      </w:pPr>
+      <w:r>
+        <w:rPr>
+          <w:rFonts w:ascii="Montserrat" w:eastAsia="Times New Roman" w:hAnsi="Montserrat" w:cs="Times New Roman"/>
+          <w:lang w:eastAsia="es-AR"/>
+        </w:rPr>
+        <w:t xml:space="preserve">DBSCAN labels data points into </w:t>
+      </w:r>
+      <w:r>
+        <w:rPr>
+          <w:rFonts w:ascii="Montserrat" w:eastAsia="Times New Roman" w:hAnsi="Montserrat" w:cs="Times New Roman"/>
+          <w:b/>
+          <w:bCs/>
+          <w:lang w:eastAsia="es-AR"/>
+        </w:rPr>
+        <w:t>three categories</w:t>
+      </w:r>
+      <w:r>
+        <w:rPr>
+          <w:rFonts w:ascii="Montserrat" w:eastAsia="Times New Roman" w:hAnsi="Montserrat" w:cs="Times New Roman"/>
+          <w:lang w:eastAsia="es-AR"/>
+        </w:rPr>
+        <w:t>:</w:t>
+      </w:r>
+    </w:p>
+    <w:p>
+      <w:pPr>
+        <w:pStyle w:val="Prrafodelista"/>
+        <w:numPr>
+          <w:ilvl w:val="0"/>
+          <w:numId w:val="10"/>
+        </w:numPr>
+        <w:spacing w:after="40" w:line="276" w:lineRule="auto"/>
+        <w:contextualSpacing w:val="0"/>
+        <w:rPr>
+          <w:rFonts w:ascii="Montserrat" w:eastAsia="Times New Roman" w:hAnsi="Montserrat" w:cs="Times New Roman"/>
+          <w:lang w:eastAsia="es-AR"/>
+        </w:rPr>
+      </w:pPr>
+      <w:r>
+        <w:rPr>
+          <w:rFonts w:ascii="Montserrat" w:eastAsia="Times New Roman" w:hAnsi="Montserrat" w:cs="Times New Roman"/>
+          <w:b/>
+          <w:bCs/>
+          <w:lang w:eastAsia="es-AR"/>
+        </w:rPr>
+        <w:t xml:space="preserve">Core Points -&gt; </w:t>
+      </w:r>
+      <w:r>
+        <w:rPr>
+          <w:rFonts w:ascii="Montserrat" w:eastAsia="Times New Roman" w:hAnsi="Montserrat" w:cs="Times New Roman"/>
+          <w:lang w:eastAsia="es-AR"/>
+        </w:rPr>
+        <w:t xml:space="preserve">Have at least </w:t>
+      </w:r>
+      <w:proofErr w:type="spellStart"/>
+      <w:r>
+        <w:rPr>
+          <w:rFonts w:ascii="Montserrat" w:eastAsia="Times New Roman" w:hAnsi="Montserrat" w:cs="Times New Roman"/>
+          <w:lang w:eastAsia="es-AR"/>
+        </w:rPr>
+        <w:t>MinPts</w:t>
+      </w:r>
+      <w:proofErr w:type="spellEnd"/>
+      <w:r>
+        <w:rPr>
+          <w:rFonts w:ascii="Montserrat" w:eastAsia="Times New Roman" w:hAnsi="Montserrat" w:cs="Times New Roman"/>
+          <w:lang w:eastAsia="es-AR"/>
+        </w:rPr>
+        <w:t xml:space="preserve"> neighbors within </w:t>
+      </w:r>
+      <w:r>
+        <w:rPr>
+          <w:rFonts w:ascii="Cambria" w:eastAsia="Times New Roman" w:hAnsi="Cambria" w:cs="Cambria"/>
+          <w:lang w:eastAsia="es-AR"/>
+        </w:rPr>
+        <w:t>ε</w:t>
+      </w:r>
+      <w:r>
+        <w:rPr>
+          <w:rFonts w:ascii="Montserrat" w:eastAsia="Times New Roman" w:hAnsi="Montserrat" w:cs="Times New Roman"/>
+          <w:lang w:eastAsia="es-AR"/>
+        </w:rPr>
+        <w:t xml:space="preserve"> radius</w:t>
+      </w:r>
+      <w:r>
+        <w:rPr>
+          <w:rFonts w:ascii="Montserrat" w:eastAsia="Times New Roman" w:hAnsi="Montserrat" w:cs="Times New Roman"/>
+          <w:lang w:eastAsia="es-AR"/>
+        </w:rPr>
+        <w:t>.</w:t>
+      </w:r>
+    </w:p>
+    <w:p>
+      <w:pPr>
+        <w:pStyle w:val="Prrafodelista"/>
+        <w:numPr>
+          <w:ilvl w:val="0"/>
+          <w:numId w:val="10"/>
+        </w:numPr>
+        <w:spacing w:after="40" w:line="276" w:lineRule="auto"/>
+        <w:contextualSpacing w:val="0"/>
+        <w:rPr>
+          <w:rFonts w:ascii="Montserrat" w:eastAsia="Times New Roman" w:hAnsi="Montserrat" w:cs="Times New Roman"/>
+          <w:lang w:eastAsia="es-AR"/>
+        </w:rPr>
+      </w:pPr>
+      <w:r>
+        <w:rPr>
+          <w:rFonts w:ascii="Montserrat" w:eastAsia="Times New Roman" w:hAnsi="Montserrat" w:cs="Times New Roman"/>
+          <w:b/>
+          <w:bCs/>
+          <w:lang w:eastAsia="es-AR"/>
+        </w:rPr>
+        <w:t xml:space="preserve">Border Points -&gt; </w:t>
+      </w:r>
+      <w:r>
+        <w:rPr>
+          <w:rFonts w:ascii="Montserrat" w:eastAsia="Times New Roman" w:hAnsi="Montserrat" w:cs="Times New Roman"/>
+          <w:lang w:eastAsia="es-AR"/>
+        </w:rPr>
+        <w:t xml:space="preserve">Fall within the neighborhood of a core point but have fewer than </w:t>
+      </w:r>
+      <w:proofErr w:type="spellStart"/>
+      <w:r>
+        <w:rPr>
+          <w:rFonts w:ascii="Montserrat" w:eastAsia="Times New Roman" w:hAnsi="Montserrat" w:cs="Times New Roman"/>
+          <w:lang w:eastAsia="es-AR"/>
+        </w:rPr>
+        <w:t>MinPts</w:t>
+      </w:r>
+      <w:proofErr w:type="spellEnd"/>
+      <w:r>
+        <w:rPr>
+          <w:rFonts w:ascii="Montserrat" w:eastAsia="Times New Roman" w:hAnsi="Montserrat" w:cs="Times New Roman"/>
+          <w:lang w:eastAsia="es-AR"/>
+        </w:rPr>
+        <w:t xml:space="preserve"> neighbors.</w:t>
+      </w:r>
+    </w:p>
+    <w:p>
+      <w:pPr>
+        <w:pStyle w:val="Prrafodelista"/>
+        <w:numPr>
+          <w:ilvl w:val="0"/>
+          <w:numId w:val="10"/>
+        </w:numPr>
+        <w:spacing w:after="240" w:line="276" w:lineRule="auto"/>
+        <w:contextualSpacing w:val="0"/>
+        <w:rPr>
+          <w:rFonts w:ascii="Montserrat" w:eastAsia="Times New Roman" w:hAnsi="Montserrat" w:cs="Times New Roman"/>
+          <w:lang w:eastAsia="es-AR"/>
+        </w:rPr>
+      </w:pPr>
+      <w:r>
+        <w:rPr>
+          <w:rFonts w:ascii="Montserrat" w:eastAsia="Times New Roman" w:hAnsi="Montserrat" w:cs="Times New Roman"/>
+          <w:b/>
+          <w:bCs/>
+          <w:lang w:eastAsia="es-AR"/>
+        </w:rPr>
+        <w:t xml:space="preserve">Noise (outlier) Points </w:t>
+      </w:r>
+      <w:r>
+        <w:rPr>
+          <w:rFonts w:ascii="Montserrat" w:eastAsia="Times New Roman" w:hAnsi="Montserrat" w:cs="Times New Roman"/>
+          <w:b/>
+          <w:bCs/>
+          <w:lang w:eastAsia="es-AR"/>
+        </w:rPr>
+        <w:t>-&gt;</w:t>
+      </w:r>
+      <w:r>
+        <w:rPr>
+          <w:rFonts w:ascii="Montserrat" w:eastAsia="Times New Roman" w:hAnsi="Montserrat" w:cs="Times New Roman"/>
+          <w:lang w:eastAsia="es-AR"/>
+        </w:rPr>
+        <w:t xml:space="preserve"> </w:t>
+      </w:r>
+      <w:r>
+        <w:rPr>
+          <w:rFonts w:ascii="Montserrat" w:eastAsia="Times New Roman" w:hAnsi="Montserrat" w:cs="Times New Roman"/>
+          <w:lang w:eastAsia="es-AR"/>
+        </w:rPr>
+        <w:t>Do not belong to any cluster because they lack enough nearby points.</w:t>
+      </w:r>
+    </w:p>
+    <w:p>
+      <w:pPr>
+        <w:pStyle w:val="Ttulo4"/>
+        <w:spacing w:before="0" w:beforeAutospacing="0" w:after="200" w:afterAutospacing="0"/>
+        <w:ind w:left="-425"/>
+        <w:rPr>
+          <w:rFonts w:ascii="Montserrat" w:hAnsi="Montserrat"/>
+          <w:lang w:val="en-US"/>
+        </w:rPr>
+      </w:pPr>
+      <w:r>
+        <w:rPr>
+          <w:rFonts w:ascii="Segoe UI Emoji" w:hAnsi="Segoe UI Emoji" w:cs="Segoe UI Emoji"/>
+          <w:lang w:val="en-US"/>
+        </w:rPr>
+        <w:t>✔</w:t>
+      </w:r>
+      <w:r>
+        <w:rPr>
+          <w:rFonts w:ascii="Montserrat" w:hAnsi="Montserrat"/>
+          <w:lang w:val="en-US"/>
+        </w:rPr>
+        <w:t xml:space="preserve"> </w:t>
+      </w:r>
+      <w:r>
+        <w:rPr>
+          <w:rFonts w:ascii="Montserrat" w:hAnsi="Montserrat"/>
+          <w:lang w:val="en-US"/>
+        </w:rPr>
+        <w:t>DBSCAN Algorithm Steps</w:t>
+      </w:r>
+    </w:p>
+    <w:p>
+      <w:pPr>
+        <w:pStyle w:val="Prrafodelista"/>
+        <w:numPr>
+          <w:ilvl w:val="0"/>
+          <w:numId w:val="16"/>
+        </w:numPr>
+        <w:spacing w:after="40" w:line="276" w:lineRule="auto"/>
+        <w:contextualSpacing w:val="0"/>
+        <w:rPr>
+          <w:rFonts w:ascii="Montserrat" w:eastAsia="Times New Roman" w:hAnsi="Montserrat" w:cs="Times New Roman"/>
+          <w:lang w:eastAsia="es-AR"/>
+        </w:rPr>
+      </w:pPr>
+      <w:r>
+        <w:rPr>
+          <w:rFonts w:ascii="Montserrat" w:eastAsia="Times New Roman" w:hAnsi="Montserrat" w:cs="Times New Roman"/>
+          <w:lang w:eastAsia="es-AR"/>
+        </w:rPr>
+        <w:t xml:space="preserve">Select an </w:t>
+      </w:r>
+      <w:r>
+        <w:rPr>
+          <w:rFonts w:ascii="Montserrat" w:eastAsia="Times New Roman" w:hAnsi="Montserrat" w:cs="Times New Roman"/>
+          <w:b/>
+          <w:bCs/>
+          <w:lang w:eastAsia="es-AR"/>
+        </w:rPr>
+        <w:t>unvisited point</w:t>
+      </w:r>
+      <w:r>
+        <w:rPr>
+          <w:rFonts w:ascii="Montserrat" w:eastAsia="Times New Roman" w:hAnsi="Montserrat" w:cs="Times New Roman"/>
+          <w:lang w:eastAsia="es-AR"/>
+        </w:rPr>
+        <w:t xml:space="preserve"> and check if it is a </w:t>
+      </w:r>
+      <w:r>
+        <w:rPr>
+          <w:rFonts w:ascii="Montserrat" w:eastAsia="Times New Roman" w:hAnsi="Montserrat" w:cs="Times New Roman"/>
+          <w:b/>
+          <w:bCs/>
+          <w:lang w:eastAsia="es-AR"/>
+        </w:rPr>
+        <w:t>core point</w:t>
+      </w:r>
+      <w:r>
+        <w:rPr>
+          <w:rFonts w:ascii="Montserrat" w:eastAsia="Times New Roman" w:hAnsi="Montserrat" w:cs="Times New Roman"/>
+          <w:lang w:eastAsia="es-AR"/>
+        </w:rPr>
+        <w:t xml:space="preserve"> (has at least </w:t>
+      </w:r>
+      <w:proofErr w:type="spellStart"/>
+      <w:r>
+        <w:rPr>
+          <w:rFonts w:ascii="Montserrat" w:eastAsia="Times New Roman" w:hAnsi="Montserrat" w:cs="Times New Roman"/>
+          <w:lang w:eastAsia="es-AR"/>
+        </w:rPr>
+        <w:t>MinPts</w:t>
+      </w:r>
+      <w:proofErr w:type="spellEnd"/>
+      <w:r>
+        <w:rPr>
+          <w:rFonts w:ascii="Montserrat" w:eastAsia="Times New Roman" w:hAnsi="Montserrat" w:cs="Times New Roman"/>
+          <w:lang w:eastAsia="es-AR"/>
+        </w:rPr>
+        <w:t xml:space="preserve"> neighbors).</w:t>
+      </w:r>
+    </w:p>
+    <w:p>
+      <w:pPr>
+        <w:pStyle w:val="Prrafodelista"/>
+        <w:numPr>
+          <w:ilvl w:val="0"/>
+          <w:numId w:val="16"/>
+        </w:numPr>
+        <w:spacing w:after="40" w:line="276" w:lineRule="auto"/>
+        <w:contextualSpacing w:val="0"/>
+        <w:rPr>
+          <w:rFonts w:ascii="Montserrat" w:eastAsia="Times New Roman" w:hAnsi="Montserrat" w:cs="Times New Roman"/>
+          <w:lang w:eastAsia="es-AR"/>
+        </w:rPr>
+      </w:pPr>
+      <w:r>
+        <w:rPr>
+          <w:rFonts w:ascii="Montserrat" w:eastAsia="Times New Roman" w:hAnsi="Montserrat" w:cs="Times New Roman"/>
+          <w:lang w:eastAsia="es-AR"/>
+        </w:rPr>
+        <w:t>If it</w:t>
+      </w:r>
+      <w:r>
+        <w:rPr>
+          <w:rFonts w:ascii="Montserrat" w:eastAsia="Times New Roman" w:hAnsi="Montserrat" w:cs="Montserrat"/>
+          <w:lang w:eastAsia="es-AR"/>
+        </w:rPr>
+        <w:t>’</w:t>
+      </w:r>
+      <w:r>
+        <w:rPr>
+          <w:rFonts w:ascii="Montserrat" w:eastAsia="Times New Roman" w:hAnsi="Montserrat" w:cs="Times New Roman"/>
+          <w:lang w:eastAsia="es-AR"/>
+        </w:rPr>
+        <w:t xml:space="preserve">s a </w:t>
+      </w:r>
+      <w:r>
+        <w:rPr>
+          <w:rFonts w:ascii="Montserrat" w:eastAsia="Times New Roman" w:hAnsi="Montserrat" w:cs="Times New Roman"/>
+          <w:b/>
+          <w:bCs/>
+          <w:lang w:eastAsia="es-AR"/>
+        </w:rPr>
+        <w:t>core point</w:t>
+      </w:r>
+      <w:r>
+        <w:rPr>
+          <w:rFonts w:ascii="Montserrat" w:eastAsia="Times New Roman" w:hAnsi="Montserrat" w:cs="Times New Roman"/>
+          <w:lang w:eastAsia="es-AR"/>
+        </w:rPr>
+        <w:t xml:space="preserve">, create a </w:t>
+      </w:r>
+      <w:r>
+        <w:rPr>
+          <w:rFonts w:ascii="Montserrat" w:eastAsia="Times New Roman" w:hAnsi="Montserrat" w:cs="Times New Roman"/>
+          <w:b/>
+          <w:bCs/>
+          <w:lang w:eastAsia="es-AR"/>
+        </w:rPr>
+        <w:t>new cluster</w:t>
+      </w:r>
+      <w:r>
+        <w:rPr>
+          <w:rFonts w:ascii="Montserrat" w:eastAsia="Times New Roman" w:hAnsi="Montserrat" w:cs="Times New Roman"/>
+          <w:lang w:eastAsia="es-AR"/>
+        </w:rPr>
+        <w:t xml:space="preserve"> and expand it by adding all density-connected points.</w:t>
+      </w:r>
+    </w:p>
+    <w:p>
+      <w:pPr>
+        <w:pStyle w:val="Prrafodelista"/>
+        <w:numPr>
+          <w:ilvl w:val="0"/>
+          <w:numId w:val="16"/>
+        </w:numPr>
+        <w:spacing w:after="40" w:line="276" w:lineRule="auto"/>
+        <w:contextualSpacing w:val="0"/>
+        <w:rPr>
+          <w:rFonts w:ascii="Montserrat" w:eastAsia="Times New Roman" w:hAnsi="Montserrat" w:cs="Times New Roman"/>
+          <w:lang w:eastAsia="es-AR"/>
+        </w:rPr>
+      </w:pPr>
+      <w:r>
+        <w:rPr>
+          <w:rFonts w:ascii="Montserrat" w:eastAsia="Times New Roman" w:hAnsi="Montserrat" w:cs="Times New Roman"/>
+          <w:lang w:eastAsia="es-AR"/>
+        </w:rPr>
+        <w:t>If it</w:t>
+      </w:r>
+      <w:r>
+        <w:rPr>
+          <w:rFonts w:ascii="Montserrat" w:eastAsia="Times New Roman" w:hAnsi="Montserrat" w:cs="Montserrat"/>
+          <w:lang w:eastAsia="es-AR"/>
+        </w:rPr>
+        <w:t>’</w:t>
+      </w:r>
+      <w:r>
+        <w:rPr>
+          <w:rFonts w:ascii="Montserrat" w:eastAsia="Times New Roman" w:hAnsi="Montserrat" w:cs="Times New Roman"/>
+          <w:lang w:eastAsia="es-AR"/>
+        </w:rPr>
+        <w:t xml:space="preserve">s a </w:t>
+      </w:r>
+      <w:r>
+        <w:rPr>
+          <w:rFonts w:ascii="Montserrat" w:eastAsia="Times New Roman" w:hAnsi="Montserrat" w:cs="Times New Roman"/>
+          <w:b/>
+          <w:bCs/>
+          <w:lang w:eastAsia="es-AR"/>
+        </w:rPr>
+        <w:t>border point</w:t>
+      </w:r>
+      <w:r>
+        <w:rPr>
+          <w:rFonts w:ascii="Montserrat" w:eastAsia="Times New Roman" w:hAnsi="Montserrat" w:cs="Times New Roman"/>
+          <w:lang w:eastAsia="es-AR"/>
+        </w:rPr>
+        <w:t>, assign it to an existing cluster.</w:t>
+      </w:r>
+    </w:p>
+    <w:p>
+      <w:pPr>
+        <w:pStyle w:val="Prrafodelista"/>
+        <w:numPr>
+          <w:ilvl w:val="0"/>
+          <w:numId w:val="16"/>
+        </w:numPr>
+        <w:spacing w:after="40" w:line="276" w:lineRule="auto"/>
+        <w:contextualSpacing w:val="0"/>
+        <w:rPr>
+          <w:rFonts w:ascii="Montserrat" w:eastAsia="Times New Roman" w:hAnsi="Montserrat" w:cs="Times New Roman"/>
+          <w:lang w:eastAsia="es-AR"/>
+        </w:rPr>
+      </w:pPr>
+      <w:r>
+        <w:rPr>
+          <w:rFonts w:ascii="Montserrat" w:eastAsia="Times New Roman" w:hAnsi="Montserrat" w:cs="Times New Roman"/>
+          <w:lang w:eastAsia="es-AR"/>
+        </w:rPr>
+        <w:t>If it</w:t>
+      </w:r>
+      <w:r>
+        <w:rPr>
+          <w:rFonts w:ascii="Montserrat" w:eastAsia="Times New Roman" w:hAnsi="Montserrat" w:cs="Montserrat"/>
+          <w:lang w:eastAsia="es-AR"/>
+        </w:rPr>
+        <w:t>’</w:t>
+      </w:r>
+      <w:r>
+        <w:rPr>
+          <w:rFonts w:ascii="Montserrat" w:eastAsia="Times New Roman" w:hAnsi="Montserrat" w:cs="Times New Roman"/>
+          <w:lang w:eastAsia="es-AR"/>
+        </w:rPr>
+        <w:t xml:space="preserve">s a </w:t>
+      </w:r>
+      <w:r>
+        <w:rPr>
+          <w:rFonts w:ascii="Montserrat" w:eastAsia="Times New Roman" w:hAnsi="Montserrat" w:cs="Times New Roman"/>
+          <w:b/>
+          <w:bCs/>
+          <w:lang w:eastAsia="es-AR"/>
+        </w:rPr>
+        <w:t>noise point</w:t>
+      </w:r>
+      <w:r>
+        <w:rPr>
+          <w:rFonts w:ascii="Montserrat" w:eastAsia="Times New Roman" w:hAnsi="Montserrat" w:cs="Times New Roman"/>
+          <w:lang w:eastAsia="es-AR"/>
+        </w:rPr>
+        <w:t xml:space="preserve">, mark it as an </w:t>
+      </w:r>
+      <w:r>
+        <w:rPr>
+          <w:rFonts w:ascii="Montserrat" w:eastAsia="Times New Roman" w:hAnsi="Montserrat" w:cs="Times New Roman"/>
+          <w:b/>
+          <w:bCs/>
+          <w:lang w:eastAsia="es-AR"/>
+        </w:rPr>
+        <w:t>outlier</w:t>
+      </w:r>
+      <w:r>
+        <w:rPr>
+          <w:rFonts w:ascii="Montserrat" w:eastAsia="Times New Roman" w:hAnsi="Montserrat" w:cs="Times New Roman"/>
+          <w:lang w:eastAsia="es-AR"/>
+        </w:rPr>
+        <w:t>.</w:t>
+      </w:r>
+    </w:p>
+    <w:p>
+      <w:pPr>
+        <w:pStyle w:val="Prrafodelista"/>
+        <w:numPr>
+          <w:ilvl w:val="0"/>
+          <w:numId w:val="16"/>
+        </w:numPr>
+        <w:spacing w:after="240" w:line="276" w:lineRule="auto"/>
+        <w:contextualSpacing w:val="0"/>
+        <w:rPr>
+          <w:rFonts w:ascii="Montserrat" w:eastAsia="Times New Roman" w:hAnsi="Montserrat" w:cs="Times New Roman"/>
+          <w:lang w:eastAsia="es-AR"/>
+        </w:rPr>
+      </w:pPr>
+      <w:r>
+        <w:rPr>
+          <w:rFonts w:ascii="Montserrat" w:eastAsia="Times New Roman" w:hAnsi="Montserrat" w:cs="Times New Roman"/>
+          <w:lang w:eastAsia="es-AR"/>
+        </w:rPr>
+        <w:t xml:space="preserve">Repeat until all points are </w:t>
+      </w:r>
+      <w:r>
+        <w:rPr>
+          <w:rFonts w:ascii="Montserrat" w:eastAsia="Times New Roman" w:hAnsi="Montserrat" w:cs="Times New Roman"/>
+          <w:b/>
+          <w:bCs/>
+          <w:lang w:eastAsia="es-AR"/>
+        </w:rPr>
+        <w:t>processed</w:t>
+      </w:r>
+      <w:r>
+        <w:rPr>
+          <w:rFonts w:ascii="Montserrat" w:eastAsia="Times New Roman" w:hAnsi="Montserrat" w:cs="Times New Roman"/>
+          <w:lang w:eastAsia="es-AR"/>
+        </w:rPr>
+        <w:t>.</w:t>
+      </w:r>
+    </w:p>
+    <w:p>
+      <w:pPr>
+        <w:spacing w:after="240" w:line="276" w:lineRule="auto"/>
+        <w:rPr>
+          <w:rFonts w:ascii="Montserrat" w:eastAsia="Times New Roman" w:hAnsi="Montserrat" w:cs="Times New Roman"/>
+          <w:lang w:eastAsia="es-AR"/>
+        </w:rPr>
+      </w:pPr>
+      <w:r>
+        <w:rPr>
+          <w:rFonts w:ascii="Segoe UI Emoji" w:eastAsia="Times New Roman" w:hAnsi="Segoe UI Emoji" w:cs="Segoe UI Emoji"/>
+          <w:lang w:eastAsia="es-AR"/>
+        </w:rPr>
+        <w:t>⚠</w:t>
+      </w:r>
+      <w:r>
+        <w:rPr>
+          <w:rFonts w:ascii="Montserrat" w:eastAsia="Times New Roman" w:hAnsi="Montserrat" w:cs="Times New Roman"/>
+          <w:lang w:eastAsia="es-AR"/>
+        </w:rPr>
+        <w:t xml:space="preserve"> </w:t>
+      </w:r>
+      <w:r>
+        <w:rPr>
+          <w:rFonts w:ascii="Montserrat" w:eastAsia="Times New Roman" w:hAnsi="Montserrat" w:cs="Times New Roman"/>
+          <w:b/>
+          <w:bCs/>
+          <w:lang w:eastAsia="es-AR"/>
+        </w:rPr>
+        <w:t>DBSCAN is a single-pass algorithm</w:t>
+      </w:r>
+      <w:r>
+        <w:rPr>
+          <w:rFonts w:ascii="Montserrat" w:eastAsia="Times New Roman" w:hAnsi="Montserrat" w:cs="Times New Roman"/>
+          <w:lang w:eastAsia="es-AR"/>
+        </w:rPr>
+        <w:t xml:space="preserve"> → Once a point is labeled, it does </w:t>
+      </w:r>
+      <w:r>
+        <w:rPr>
+          <w:rFonts w:ascii="Montserrat" w:eastAsia="Times New Roman" w:hAnsi="Montserrat" w:cs="Times New Roman"/>
+          <w:b/>
+          <w:bCs/>
+          <w:lang w:eastAsia="es-AR"/>
+        </w:rPr>
+        <w:t>not change</w:t>
+      </w:r>
+      <w:r>
+        <w:rPr>
+          <w:rFonts w:ascii="Montserrat" w:eastAsia="Times New Roman" w:hAnsi="Montserrat" w:cs="Times New Roman"/>
+          <w:lang w:eastAsia="es-AR"/>
+        </w:rPr>
+        <w:t xml:space="preserve"> (unlike K-Means, which iterates).</w:t>
+      </w:r>
+    </w:p>
+    <w:p>
+      <w:pPr>
+        <w:spacing w:after="120" w:line="276" w:lineRule="auto"/>
+        <w:rPr>
+          <w:rFonts w:ascii="Montserrat" w:eastAsia="Times New Roman" w:hAnsi="Montserrat" w:cs="Times New Roman"/>
+          <w:lang w:eastAsia="es-AR"/>
+        </w:rPr>
+      </w:pPr>
+      <w:r>
+        <w:rPr>
+          <w:rFonts w:ascii="Montserrat" w:eastAsia="Times New Roman" w:hAnsi="Montserrat" w:cs="Times New Roman"/>
+          <w:b/>
+          <w:bCs/>
+          <w:lang w:eastAsia="es-AR"/>
+        </w:rPr>
+        <w:t>Example: Clustering with DBSCAN</w:t>
+      </w:r>
+      <w:r>
+        <w:rPr>
+          <w:rFonts w:ascii="Montserrat" w:eastAsia="Times New Roman" w:hAnsi="Montserrat" w:cs="Times New Roman"/>
+          <w:lang w:eastAsia="es-AR"/>
+        </w:rPr>
+        <w:t>:</w:t>
+      </w:r>
+    </w:p>
+    <w:p>
+      <w:pPr>
+        <w:spacing w:after="240" w:line="276" w:lineRule="auto"/>
+        <w:ind w:left="708"/>
+        <w:rPr>
+          <w:rFonts w:ascii="Montserrat" w:eastAsia="Times New Roman" w:hAnsi="Montserrat" w:cs="Times New Roman"/>
+          <w:b/>
+          <w:bCs/>
+          <w:lang w:eastAsia="es-AR"/>
+        </w:rPr>
+      </w:pPr>
+      <w:r>
+        <w:rPr>
+          <w:rFonts w:ascii="Montserrat" w:eastAsia="Times New Roman" w:hAnsi="Montserrat" w:cs="Times New Roman"/>
+          <w:lang w:eastAsia="es-AR"/>
+        </w:rPr>
+        <w:t xml:space="preserve">Imagine a </w:t>
+      </w:r>
+      <w:r>
+        <w:rPr>
+          <w:rFonts w:ascii="Montserrat" w:eastAsia="Times New Roman" w:hAnsi="Montserrat" w:cs="Times New Roman"/>
+          <w:b/>
+          <w:bCs/>
+          <w:lang w:eastAsia="es-AR"/>
+        </w:rPr>
+        <w:t>dataset with two crescent-shaped clusters</w:t>
+      </w:r>
+      <w:r>
+        <w:rPr>
+          <w:rFonts w:ascii="Montserrat" w:eastAsia="Times New Roman" w:hAnsi="Montserrat" w:cs="Times New Roman"/>
+          <w:lang w:eastAsia="es-AR"/>
+        </w:rPr>
+        <w:t xml:space="preserve">. K-Means would fail because </w:t>
+      </w:r>
+      <w:r>
+        <w:rPr>
+          <w:rFonts w:ascii="Montserrat" w:eastAsia="Times New Roman" w:hAnsi="Montserrat" w:cs="Times New Roman"/>
+          <w:b/>
+          <w:bCs/>
+          <w:lang w:eastAsia="es-AR"/>
+        </w:rPr>
+        <w:t>it assumes spherical clusters</w:t>
+      </w:r>
+      <w:r>
+        <w:rPr>
+          <w:rFonts w:ascii="Montserrat" w:eastAsia="Times New Roman" w:hAnsi="Montserrat" w:cs="Times New Roman"/>
+          <w:lang w:eastAsia="es-AR"/>
+        </w:rPr>
+        <w:t xml:space="preserve">, but DBSCAN successfully separates them because it recognizes </w:t>
+      </w:r>
+      <w:r>
+        <w:rPr>
+          <w:rFonts w:ascii="Montserrat" w:eastAsia="Times New Roman" w:hAnsi="Montserrat" w:cs="Times New Roman"/>
+          <w:b/>
+          <w:bCs/>
+          <w:lang w:eastAsia="es-AR"/>
+        </w:rPr>
+        <w:t>dense regions, regardless of shape</w:t>
+      </w:r>
+    </w:p>
+    <w:p>
+      <w:pPr>
+        <w:spacing w:after="120" w:line="276" w:lineRule="auto"/>
+        <w:rPr>
+          <w:rFonts w:ascii="Montserrat" w:eastAsia="Times New Roman" w:hAnsi="Montserrat" w:cs="Times New Roman"/>
+          <w:lang w:eastAsia="es-AR"/>
+        </w:rPr>
+      </w:pPr>
+      <w:r>
+        <w:rPr>
+          <w:rFonts w:ascii="Segoe UI Emoji" w:eastAsia="Times New Roman" w:hAnsi="Segoe UI Emoji" w:cs="Segoe UI Emoji"/>
+          <w:lang w:val="es-AR" w:eastAsia="es-AR"/>
+        </w:rPr>
+        <w:t>🚀</w:t>
+      </w:r>
+      <w:r>
+        <w:rPr>
+          <w:rFonts w:ascii="Montserrat" w:eastAsia="Times New Roman" w:hAnsi="Montserrat" w:cs="Times New Roman"/>
+          <w:lang w:eastAsia="es-AR"/>
+        </w:rPr>
+        <w:t xml:space="preserve"> </w:t>
+      </w:r>
+      <w:r>
+        <w:rPr>
+          <w:rFonts w:ascii="Montserrat" w:eastAsia="Times New Roman" w:hAnsi="Montserrat" w:cs="Times New Roman"/>
+          <w:b/>
+          <w:bCs/>
+          <w:lang w:eastAsia="es-AR"/>
+        </w:rPr>
+        <w:t>Strengths of DBSCAN</w:t>
+      </w:r>
+    </w:p>
+    <w:p>
+      <w:pPr>
+        <w:spacing w:after="40" w:line="276" w:lineRule="auto"/>
+        <w:rPr>
+          <w:rFonts w:ascii="Montserrat" w:eastAsia="Times New Roman" w:hAnsi="Montserrat" w:cs="Times New Roman"/>
+          <w:lang w:eastAsia="es-AR"/>
+        </w:rPr>
+      </w:pPr>
+      <w:r>
+        <w:rPr>
+          <w:rFonts w:ascii="Segoe UI Emoji" w:eastAsia="Times New Roman" w:hAnsi="Segoe UI Emoji" w:cs="Segoe UI Emoji"/>
+          <w:lang w:eastAsia="es-AR"/>
+        </w:rPr>
+        <w:t>✔</w:t>
+      </w:r>
+      <w:r>
+        <w:rPr>
+          <w:rFonts w:ascii="Montserrat" w:eastAsia="Times New Roman" w:hAnsi="Montserrat" w:cs="Times New Roman"/>
+          <w:lang w:eastAsia="es-AR"/>
+        </w:rPr>
+        <w:t xml:space="preserve"> Finds </w:t>
+      </w:r>
+      <w:r>
+        <w:rPr>
+          <w:rFonts w:ascii="Montserrat" w:eastAsia="Times New Roman" w:hAnsi="Montserrat" w:cs="Times New Roman"/>
+          <w:b/>
+          <w:bCs/>
+          <w:lang w:eastAsia="es-AR"/>
+        </w:rPr>
+        <w:t>clusters of arbitrary shapes</w:t>
+      </w:r>
+      <w:r>
+        <w:rPr>
+          <w:rFonts w:ascii="Montserrat" w:eastAsia="Times New Roman" w:hAnsi="Montserrat" w:cs="Times New Roman"/>
+          <w:lang w:eastAsia="es-AR"/>
+        </w:rPr>
+        <w:t>.</w:t>
+      </w:r>
+    </w:p>
+    <w:p>
+      <w:pPr>
+        <w:spacing w:after="40" w:line="276" w:lineRule="auto"/>
+        <w:rPr>
+          <w:rFonts w:ascii="Montserrat" w:eastAsia="Times New Roman" w:hAnsi="Montserrat" w:cs="Times New Roman"/>
+          <w:lang w:eastAsia="es-AR"/>
+        </w:rPr>
+      </w:pPr>
+      <w:r>
+        <w:rPr>
+          <w:rFonts w:ascii="Segoe UI Emoji" w:eastAsia="Times New Roman" w:hAnsi="Segoe UI Emoji" w:cs="Segoe UI Emoji"/>
+          <w:lang w:eastAsia="es-AR"/>
+        </w:rPr>
+        <w:t>✔</w:t>
+      </w:r>
+      <w:r>
+        <w:rPr>
+          <w:rFonts w:ascii="Montserrat" w:eastAsia="Times New Roman" w:hAnsi="Montserrat" w:cs="Times New Roman"/>
+          <w:lang w:eastAsia="es-AR"/>
+        </w:rPr>
+        <w:t xml:space="preserve"> </w:t>
+      </w:r>
+      <w:r>
+        <w:rPr>
+          <w:rFonts w:ascii="Montserrat" w:eastAsia="Times New Roman" w:hAnsi="Montserrat" w:cs="Times New Roman"/>
+          <w:b/>
+          <w:bCs/>
+          <w:lang w:eastAsia="es-AR"/>
+        </w:rPr>
+        <w:t>No need to predefine K</w:t>
+      </w:r>
+      <w:r>
+        <w:rPr>
+          <w:rFonts w:ascii="Montserrat" w:eastAsia="Times New Roman" w:hAnsi="Montserrat" w:cs="Times New Roman"/>
+          <w:lang w:eastAsia="es-AR"/>
+        </w:rPr>
+        <w:t xml:space="preserve"> (like in K-Means).</w:t>
+      </w:r>
+    </w:p>
+    <w:p>
+      <w:pPr>
+        <w:spacing w:after="240" w:line="276" w:lineRule="auto"/>
+        <w:rPr>
+          <w:rFonts w:ascii="Montserrat" w:eastAsia="Times New Roman" w:hAnsi="Montserrat" w:cs="Times New Roman"/>
+          <w:lang w:eastAsia="es-AR"/>
+        </w:rPr>
+      </w:pPr>
+      <w:r>
+        <w:rPr>
+          <w:rFonts w:ascii="Segoe UI Emoji" w:eastAsia="Times New Roman" w:hAnsi="Segoe UI Emoji" w:cs="Segoe UI Emoji"/>
+          <w:lang w:eastAsia="es-AR"/>
+        </w:rPr>
+        <w:t>✔</w:t>
+      </w:r>
+      <w:r>
+        <w:rPr>
+          <w:rFonts w:ascii="Montserrat" w:eastAsia="Times New Roman" w:hAnsi="Montserrat" w:cs="Times New Roman"/>
+          <w:lang w:eastAsia="es-AR"/>
+        </w:rPr>
+        <w:t xml:space="preserve"> </w:t>
+      </w:r>
+      <w:r>
+        <w:rPr>
+          <w:rFonts w:ascii="Montserrat" w:eastAsia="Times New Roman" w:hAnsi="Montserrat" w:cs="Times New Roman"/>
+          <w:b/>
+          <w:bCs/>
+          <w:lang w:eastAsia="es-AR"/>
+        </w:rPr>
+        <w:t>Handles outliers</w:t>
+      </w:r>
+      <w:r>
+        <w:rPr>
+          <w:rFonts w:ascii="Montserrat" w:eastAsia="Times New Roman" w:hAnsi="Montserrat" w:cs="Times New Roman"/>
+          <w:lang w:eastAsia="es-AR"/>
+        </w:rPr>
+        <w:t xml:space="preserve"> by labeling them as noise.</w:t>
+      </w:r>
+    </w:p>
+    <w:p>
+      <w:pPr>
+        <w:spacing w:after="240" w:line="276" w:lineRule="auto"/>
+        <w:rPr>
+          <w:rFonts w:ascii="Montserrat" w:eastAsia="Times New Roman" w:hAnsi="Montserrat" w:cs="Times New Roman"/>
+          <w:lang w:eastAsia="es-AR"/>
+        </w:rPr>
+      </w:pPr>
+    </w:p>
+    <w:p>
+      <w:pPr>
+        <w:spacing w:after="120" w:line="276" w:lineRule="auto"/>
+        <w:rPr>
+          <w:rFonts w:ascii="Montserrat" w:eastAsia="Times New Roman" w:hAnsi="Montserrat" w:cs="Times New Roman"/>
+          <w:lang w:eastAsia="es-AR"/>
+        </w:rPr>
+      </w:pPr>
+      <w:r>
+        <w:rPr>
+          <w:rFonts w:ascii="Segoe UI Emoji" w:eastAsia="Times New Roman" w:hAnsi="Segoe UI Emoji" w:cs="Segoe UI Emoji"/>
+          <w:lang w:eastAsia="es-AR"/>
+        </w:rPr>
+        <w:lastRenderedPageBreak/>
+        <w:t>⚠</w:t>
+      </w:r>
+      <w:r>
+        <w:rPr>
+          <w:rFonts w:ascii="Montserrat" w:eastAsia="Times New Roman" w:hAnsi="Montserrat" w:cs="Times New Roman"/>
+          <w:lang w:eastAsia="es-AR"/>
+        </w:rPr>
+        <w:t xml:space="preserve"> </w:t>
+      </w:r>
+      <w:r>
+        <w:rPr>
+          <w:rFonts w:ascii="Montserrat" w:eastAsia="Times New Roman" w:hAnsi="Montserrat" w:cs="Times New Roman"/>
+          <w:b/>
+          <w:bCs/>
+          <w:lang w:eastAsia="es-AR"/>
+        </w:rPr>
+        <w:t>Limitations of DBSCAN</w:t>
+      </w:r>
+    </w:p>
+    <w:p>
+      <w:pPr>
+        <w:spacing w:after="40" w:line="276" w:lineRule="auto"/>
+        <w:rPr>
+          <w:rFonts w:ascii="Montserrat" w:eastAsia="Times New Roman" w:hAnsi="Montserrat" w:cs="Times New Roman"/>
+          <w:lang w:eastAsia="es-AR"/>
+        </w:rPr>
+      </w:pPr>
+      <w:r>
+        <w:rPr>
+          <w:rFonts w:ascii="Segoe UI Emoji" w:eastAsia="Times New Roman" w:hAnsi="Segoe UI Emoji" w:cs="Segoe UI Emoji"/>
+          <w:lang w:eastAsia="es-AR"/>
+        </w:rPr>
+        <w:t>✖</w:t>
+      </w:r>
+      <w:r>
+        <w:rPr>
+          <w:rFonts w:ascii="Montserrat" w:eastAsia="Times New Roman" w:hAnsi="Montserrat" w:cs="Times New Roman"/>
+          <w:lang w:eastAsia="es-AR"/>
+        </w:rPr>
+        <w:t xml:space="preserve"> </w:t>
+      </w:r>
+      <w:r>
+        <w:rPr>
+          <w:rFonts w:ascii="Montserrat" w:eastAsia="Times New Roman" w:hAnsi="Montserrat" w:cs="Times New Roman"/>
+          <w:b/>
+          <w:bCs/>
+          <w:lang w:eastAsia="es-AR"/>
+        </w:rPr>
+        <w:t>Struggles with varying densities</w:t>
+      </w:r>
+      <w:r>
+        <w:rPr>
+          <w:rFonts w:ascii="Montserrat" w:eastAsia="Times New Roman" w:hAnsi="Montserrat" w:cs="Times New Roman"/>
+          <w:lang w:eastAsia="es-AR"/>
+        </w:rPr>
+        <w:t xml:space="preserve"> → The same </w:t>
+      </w:r>
+      <w:r>
+        <w:rPr>
+          <w:rFonts w:ascii="Cambria" w:eastAsia="Times New Roman" w:hAnsi="Cambria" w:cs="Cambria"/>
+          <w:b/>
+          <w:bCs/>
+          <w:lang w:val="es-AR" w:eastAsia="es-AR"/>
+        </w:rPr>
+        <w:t>ε</w:t>
+      </w:r>
+      <w:r>
+        <w:rPr>
+          <w:rFonts w:ascii="Montserrat" w:eastAsia="Times New Roman" w:hAnsi="Montserrat" w:cs="Times New Roman"/>
+          <w:lang w:eastAsia="es-AR"/>
+        </w:rPr>
+        <w:t xml:space="preserve"> may be </w:t>
+      </w:r>
+      <w:r>
+        <w:rPr>
+          <w:rFonts w:ascii="Montserrat" w:eastAsia="Times New Roman" w:hAnsi="Montserrat" w:cs="Times New Roman"/>
+          <w:b/>
+          <w:bCs/>
+          <w:lang w:eastAsia="es-AR"/>
+        </w:rPr>
+        <w:t>too small for sparse clusters and too large for dense ones</w:t>
+      </w:r>
+      <w:r>
+        <w:rPr>
+          <w:rFonts w:ascii="Montserrat" w:eastAsia="Times New Roman" w:hAnsi="Montserrat" w:cs="Times New Roman"/>
+          <w:lang w:eastAsia="es-AR"/>
+        </w:rPr>
+        <w:t>.</w:t>
+      </w:r>
+    </w:p>
+    <w:p>
+      <w:pPr>
+        <w:spacing w:after="240" w:line="276" w:lineRule="auto"/>
+        <w:rPr>
+          <w:rFonts w:ascii="Montserrat" w:eastAsia="Times New Roman" w:hAnsi="Montserrat" w:cs="Times New Roman"/>
+          <w:lang w:eastAsia="es-AR"/>
+        </w:rPr>
+      </w:pPr>
+      <w:r>
+        <w:rPr>
+          <w:rFonts w:ascii="Segoe UI Emoji" w:eastAsia="Times New Roman" w:hAnsi="Segoe UI Emoji" w:cs="Segoe UI Emoji"/>
+          <w:lang w:eastAsia="es-AR"/>
+        </w:rPr>
+        <w:t>✖</w:t>
+      </w:r>
+      <w:r>
+        <w:rPr>
+          <w:rFonts w:ascii="Montserrat" w:eastAsia="Times New Roman" w:hAnsi="Montserrat" w:cs="Times New Roman"/>
+          <w:lang w:eastAsia="es-AR"/>
+        </w:rPr>
+        <w:t xml:space="preserve"> </w:t>
+      </w:r>
+      <w:r>
+        <w:rPr>
+          <w:rFonts w:ascii="Montserrat" w:eastAsia="Times New Roman" w:hAnsi="Montserrat" w:cs="Times New Roman"/>
+          <w:b/>
+          <w:bCs/>
+          <w:lang w:eastAsia="es-AR"/>
+        </w:rPr>
+        <w:t>Sensitive to parameter tuning</w:t>
+      </w:r>
+      <w:r>
+        <w:rPr>
+          <w:rFonts w:ascii="Montserrat" w:eastAsia="Times New Roman" w:hAnsi="Montserrat" w:cs="Times New Roman"/>
+          <w:lang w:eastAsia="es-AR"/>
+        </w:rPr>
+        <w:t xml:space="preserve"> → Requires careful selection of </w:t>
+      </w:r>
+      <w:r>
+        <w:rPr>
+          <w:rFonts w:ascii="Cambria" w:eastAsia="Times New Roman" w:hAnsi="Cambria" w:cs="Cambria"/>
+          <w:b/>
+          <w:bCs/>
+          <w:lang w:val="es-AR" w:eastAsia="es-AR"/>
+        </w:rPr>
+        <w:t>ε</w:t>
+      </w:r>
+      <w:r>
+        <w:rPr>
+          <w:rFonts w:ascii="Montserrat" w:eastAsia="Times New Roman" w:hAnsi="Montserrat" w:cs="Times New Roman"/>
+          <w:b/>
+          <w:bCs/>
+          <w:lang w:eastAsia="es-AR"/>
+        </w:rPr>
+        <w:t xml:space="preserve"> and </w:t>
+      </w:r>
+      <w:proofErr w:type="spellStart"/>
+      <w:r>
+        <w:rPr>
+          <w:rFonts w:ascii="Montserrat" w:eastAsia="Times New Roman" w:hAnsi="Montserrat" w:cs="Times New Roman"/>
+          <w:b/>
+          <w:bCs/>
+          <w:lang w:eastAsia="es-AR"/>
+        </w:rPr>
+        <w:t>MinPts</w:t>
+      </w:r>
+      <w:proofErr w:type="spellEnd"/>
+      <w:r>
+        <w:rPr>
+          <w:rFonts w:ascii="Montserrat" w:eastAsia="Times New Roman" w:hAnsi="Montserrat" w:cs="Times New Roman"/>
+          <w:b/>
+          <w:bCs/>
+          <w:lang w:eastAsia="es-AR"/>
+        </w:rPr>
+        <w:t>.</w:t>
+      </w:r>
+    </w:p>
+    <w:p>
+      <w:pPr>
+        <w:pStyle w:val="Ttulo3"/>
+        <w:spacing w:after="200" w:afterAutospacing="0" w:line="276" w:lineRule="auto"/>
+        <w:ind w:left="-567"/>
+        <w:rPr>
+          <w:rFonts w:ascii="Montserrat" w:hAnsi="Montserrat"/>
+          <w:lang w:val="en-US"/>
+        </w:rPr>
+      </w:pPr>
+      <w:r>
+        <w:rPr>
+          <w:rFonts w:ascii="Segoe UI Emoji" w:hAnsi="Segoe UI Emoji" w:cs="Segoe UI Emoji"/>
+          <w:sz w:val="24"/>
+          <w:szCs w:val="24"/>
+        </w:rPr>
+        <w:t>🔹</w:t>
+      </w:r>
+      <w:r>
+        <w:rPr>
+          <w:rFonts w:ascii="Montserrat" w:hAnsi="Montserrat"/>
+          <w:lang w:val="en-US"/>
+        </w:rPr>
+        <w:t xml:space="preserve"> </w:t>
+      </w:r>
+      <w:r>
+        <w:rPr>
+          <w:rFonts w:ascii="Montserrat" w:hAnsi="Montserrat"/>
+          <w:lang w:val="en-US"/>
+        </w:rPr>
+        <w:t xml:space="preserve">How HDBSCAN </w:t>
+      </w:r>
+      <w:r>
+        <w:rPr>
+          <w:rFonts w:ascii="Montserrat" w:hAnsi="Montserrat"/>
+          <w:lang w:val="en-US"/>
+        </w:rPr>
+        <w:t>works?</w:t>
+      </w:r>
+    </w:p>
+    <w:p>
+      <w:pPr>
+        <w:spacing w:after="200" w:line="276" w:lineRule="auto"/>
+        <w:rPr>
+          <w:rFonts w:ascii="Montserrat" w:eastAsia="Times New Roman" w:hAnsi="Montserrat" w:cs="Times New Roman"/>
+          <w:lang w:eastAsia="es-AR"/>
+        </w:rPr>
+      </w:pPr>
+      <w:r>
+        <w:rPr>
+          <w:rFonts w:ascii="Montserrat" w:eastAsia="Times New Roman" w:hAnsi="Montserrat" w:cs="Times New Roman"/>
+          <w:lang w:eastAsia="es-AR"/>
+        </w:rPr>
+        <w:t xml:space="preserve">HDBSCAN enhances DBSCAN by </w:t>
+      </w:r>
+      <w:r>
+        <w:rPr>
+          <w:rFonts w:ascii="Montserrat" w:eastAsia="Times New Roman" w:hAnsi="Montserrat" w:cs="Times New Roman"/>
+          <w:b/>
+          <w:bCs/>
+          <w:lang w:eastAsia="es-AR"/>
+        </w:rPr>
+        <w:t>dynamically adjusting the density threshold</w:t>
+      </w:r>
+      <w:r>
+        <w:rPr>
+          <w:rFonts w:ascii="Montserrat" w:eastAsia="Times New Roman" w:hAnsi="Montserrat" w:cs="Times New Roman"/>
+          <w:lang w:eastAsia="es-AR"/>
+        </w:rPr>
+        <w:t xml:space="preserve">, making it more flexible for </w:t>
+      </w:r>
+      <w:r>
+        <w:rPr>
+          <w:rFonts w:ascii="Montserrat" w:eastAsia="Times New Roman" w:hAnsi="Montserrat" w:cs="Times New Roman"/>
+          <w:b/>
+          <w:bCs/>
+          <w:lang w:eastAsia="es-AR"/>
+        </w:rPr>
+        <w:t>datasets with clusters of varying density</w:t>
+      </w:r>
+      <w:r>
+        <w:rPr>
+          <w:rFonts w:ascii="Montserrat" w:eastAsia="Times New Roman" w:hAnsi="Montserrat" w:cs="Times New Roman"/>
+          <w:lang w:eastAsia="es-AR"/>
+        </w:rPr>
+        <w:t>.</w:t>
+      </w:r>
+    </w:p>
+    <w:p>
+      <w:pPr>
+        <w:spacing w:after="40" w:line="276" w:lineRule="auto"/>
+        <w:rPr>
+          <w:rFonts w:ascii="Montserrat" w:eastAsia="Times New Roman" w:hAnsi="Montserrat" w:cs="Times New Roman"/>
+          <w:lang w:eastAsia="es-AR"/>
+        </w:rPr>
+      </w:pPr>
+      <w:r>
+        <w:rPr>
+          <w:rFonts w:ascii="Segoe UI Emoji" w:eastAsia="Times New Roman" w:hAnsi="Segoe UI Emoji" w:cs="Segoe UI Emoji"/>
+          <w:lang w:eastAsia="es-AR"/>
+        </w:rPr>
+        <w:t>✔</w:t>
+      </w:r>
+      <w:r>
+        <w:rPr>
+          <w:rFonts w:ascii="Montserrat" w:eastAsia="Times New Roman" w:hAnsi="Montserrat" w:cs="Times New Roman"/>
+          <w:lang w:eastAsia="es-AR"/>
+        </w:rPr>
+        <w:t xml:space="preserve"> </w:t>
+      </w:r>
+      <w:r>
+        <w:rPr>
+          <w:rFonts w:ascii="Montserrat" w:eastAsia="Times New Roman" w:hAnsi="Montserrat" w:cs="Times New Roman"/>
+          <w:b/>
+          <w:bCs/>
+          <w:lang w:eastAsia="es-AR"/>
+        </w:rPr>
+        <w:t xml:space="preserve">No need to predefine </w:t>
+      </w:r>
+      <w:r>
+        <w:rPr>
+          <w:rFonts w:ascii="Cambria" w:eastAsia="Times New Roman" w:hAnsi="Cambria" w:cs="Cambria"/>
+          <w:b/>
+          <w:bCs/>
+          <w:lang w:eastAsia="es-AR"/>
+        </w:rPr>
+        <w:t>ε</w:t>
+      </w:r>
+      <w:r>
+        <w:rPr>
+          <w:rFonts w:ascii="Montserrat" w:eastAsia="Times New Roman" w:hAnsi="Montserrat" w:cs="Times New Roman"/>
+          <w:b/>
+          <w:bCs/>
+          <w:lang w:eastAsia="es-AR"/>
+        </w:rPr>
+        <w:t xml:space="preserve"> (radius)</w:t>
+      </w:r>
+      <w:r>
+        <w:rPr>
+          <w:rFonts w:ascii="Montserrat" w:eastAsia="Times New Roman" w:hAnsi="Montserrat" w:cs="Times New Roman"/>
+          <w:lang w:eastAsia="es-AR"/>
+        </w:rPr>
+        <w:t xml:space="preserve"> → HDBSCAN </w:t>
+      </w:r>
+      <w:r>
+        <w:rPr>
+          <w:rFonts w:ascii="Montserrat" w:eastAsia="Times New Roman" w:hAnsi="Montserrat" w:cs="Times New Roman"/>
+          <w:b/>
+          <w:bCs/>
+          <w:lang w:eastAsia="es-AR"/>
+        </w:rPr>
+        <w:t>automatically finds the optimal density threshold</w:t>
+      </w:r>
+      <w:r>
+        <w:rPr>
+          <w:rFonts w:ascii="Montserrat" w:eastAsia="Times New Roman" w:hAnsi="Montserrat" w:cs="Times New Roman"/>
+          <w:lang w:eastAsia="es-AR"/>
+        </w:rPr>
+        <w:t>.</w:t>
+      </w:r>
+    </w:p>
+    <w:p>
+      <w:pPr>
+        <w:spacing w:after="40" w:line="276" w:lineRule="auto"/>
+        <w:rPr>
+          <w:rFonts w:ascii="Montserrat" w:eastAsia="Times New Roman" w:hAnsi="Montserrat" w:cs="Times New Roman"/>
+          <w:lang w:eastAsia="es-AR"/>
+        </w:rPr>
+      </w:pPr>
+      <w:r>
+        <w:rPr>
+          <w:rFonts w:ascii="Segoe UI Emoji" w:eastAsia="Times New Roman" w:hAnsi="Segoe UI Emoji" w:cs="Segoe UI Emoji"/>
+          <w:lang w:eastAsia="es-AR"/>
+        </w:rPr>
+        <w:t>✔</w:t>
+      </w:r>
+      <w:r>
+        <w:rPr>
+          <w:rFonts w:ascii="Montserrat" w:eastAsia="Times New Roman" w:hAnsi="Montserrat" w:cs="Times New Roman"/>
+          <w:lang w:eastAsia="es-AR"/>
+        </w:rPr>
+        <w:t xml:space="preserve"> </w:t>
+      </w:r>
+      <w:r>
+        <w:rPr>
+          <w:rFonts w:ascii="Montserrat" w:eastAsia="Times New Roman" w:hAnsi="Montserrat" w:cs="Times New Roman"/>
+          <w:b/>
+          <w:bCs/>
+          <w:lang w:eastAsia="es-AR"/>
+        </w:rPr>
+        <w:t>Uses cluster stability</w:t>
+      </w:r>
+      <w:r>
+        <w:rPr>
+          <w:rFonts w:ascii="Montserrat" w:eastAsia="Times New Roman" w:hAnsi="Montserrat" w:cs="Times New Roman"/>
+          <w:lang w:eastAsia="es-AR"/>
+        </w:rPr>
+        <w:t xml:space="preserve"> → A stable cluster </w:t>
+      </w:r>
+      <w:r>
+        <w:rPr>
+          <w:rFonts w:ascii="Montserrat" w:eastAsia="Times New Roman" w:hAnsi="Montserrat" w:cs="Times New Roman"/>
+          <w:b/>
+          <w:bCs/>
+          <w:lang w:eastAsia="es-AR"/>
+        </w:rPr>
+        <w:t>remains unchanged</w:t>
+      </w:r>
+      <w:r>
+        <w:rPr>
+          <w:rFonts w:ascii="Montserrat" w:eastAsia="Times New Roman" w:hAnsi="Montserrat" w:cs="Times New Roman"/>
+          <w:lang w:eastAsia="es-AR"/>
+        </w:rPr>
+        <w:t xml:space="preserve"> when density parameters are adjusted.</w:t>
+      </w:r>
+    </w:p>
+    <w:p>
+      <w:pPr>
+        <w:spacing w:after="240" w:line="276" w:lineRule="auto"/>
+        <w:rPr>
+          <w:rFonts w:ascii="Montserrat" w:eastAsia="Times New Roman" w:hAnsi="Montserrat" w:cs="Times New Roman"/>
+          <w:lang w:eastAsia="es-AR"/>
+        </w:rPr>
+      </w:pPr>
+      <w:r>
+        <w:rPr>
+          <w:rFonts w:ascii="Segoe UI Emoji" w:eastAsia="Times New Roman" w:hAnsi="Segoe UI Emoji" w:cs="Segoe UI Emoji"/>
+          <w:lang w:eastAsia="es-AR"/>
+        </w:rPr>
+        <w:t>✔</w:t>
+      </w:r>
+      <w:r>
+        <w:rPr>
+          <w:rFonts w:ascii="Montserrat" w:eastAsia="Times New Roman" w:hAnsi="Montserrat" w:cs="Times New Roman"/>
+          <w:lang w:eastAsia="es-AR"/>
+        </w:rPr>
+        <w:t xml:space="preserve"> </w:t>
+      </w:r>
+      <w:r>
+        <w:rPr>
+          <w:rFonts w:ascii="Montserrat" w:eastAsia="Times New Roman" w:hAnsi="Montserrat" w:cs="Times New Roman"/>
+          <w:b/>
+          <w:bCs/>
+          <w:lang w:eastAsia="es-AR"/>
+        </w:rPr>
+        <w:t>Creates a hierarchy of clusters</w:t>
+      </w:r>
+      <w:r>
+        <w:rPr>
+          <w:rFonts w:ascii="Montserrat" w:eastAsia="Times New Roman" w:hAnsi="Montserrat" w:cs="Times New Roman"/>
+          <w:lang w:eastAsia="es-AR"/>
+        </w:rPr>
+        <w:t xml:space="preserve"> → It builds a </w:t>
+      </w:r>
+      <w:r>
+        <w:rPr>
+          <w:rFonts w:ascii="Montserrat" w:eastAsia="Times New Roman" w:hAnsi="Montserrat" w:cs="Times New Roman"/>
+          <w:b/>
+          <w:bCs/>
+          <w:lang w:eastAsia="es-AR"/>
+        </w:rPr>
+        <w:t>tree structure (dendrogram)</w:t>
+      </w:r>
+      <w:r>
+        <w:rPr>
+          <w:rFonts w:ascii="Montserrat" w:eastAsia="Times New Roman" w:hAnsi="Montserrat" w:cs="Times New Roman"/>
+          <w:lang w:eastAsia="es-AR"/>
+        </w:rPr>
+        <w:t xml:space="preserve"> and extracts the </w:t>
+      </w:r>
+      <w:r>
+        <w:rPr>
+          <w:rFonts w:ascii="Montserrat" w:eastAsia="Times New Roman" w:hAnsi="Montserrat" w:cs="Times New Roman"/>
+          <w:b/>
+          <w:bCs/>
+          <w:lang w:eastAsia="es-AR"/>
+        </w:rPr>
+        <w:t>most stable clusters</w:t>
+      </w:r>
+      <w:r>
+        <w:rPr>
+          <w:rFonts w:ascii="Montserrat" w:eastAsia="Times New Roman" w:hAnsi="Montserrat" w:cs="Times New Roman"/>
+          <w:lang w:eastAsia="es-AR"/>
+        </w:rPr>
+        <w:t>.</w:t>
+      </w:r>
+    </w:p>
+    <w:p>
+      <w:pPr>
+        <w:pStyle w:val="Ttulo4"/>
+        <w:spacing w:before="0" w:beforeAutospacing="0" w:after="200" w:afterAutospacing="0"/>
+        <w:ind w:left="-425"/>
+        <w:rPr>
+          <w:rFonts w:ascii="Montserrat" w:hAnsi="Montserrat"/>
+          <w:lang w:val="en-US"/>
+        </w:rPr>
+      </w:pPr>
+      <w:r>
+        <w:rPr>
+          <w:rFonts w:ascii="Segoe UI Emoji" w:hAnsi="Segoe UI Emoji" w:cs="Segoe UI Emoji"/>
+          <w:lang w:val="en-US"/>
+        </w:rPr>
+        <w:t>✔</w:t>
+      </w:r>
+      <w:r>
+        <w:rPr>
+          <w:rFonts w:ascii="Montserrat" w:hAnsi="Montserrat"/>
+          <w:lang w:val="en-US"/>
+        </w:rPr>
+        <w:t xml:space="preserve"> </w:t>
+      </w:r>
+      <w:r>
+        <w:rPr>
+          <w:rFonts w:ascii="Montserrat" w:hAnsi="Montserrat"/>
+          <w:lang w:val="en-US"/>
+        </w:rPr>
+        <w:t>H</w:t>
+      </w:r>
+      <w:r>
+        <w:rPr>
+          <w:rFonts w:ascii="Montserrat" w:hAnsi="Montserrat"/>
+          <w:lang w:val="en-US"/>
+        </w:rPr>
+        <w:t>DBSCAN Algorithm Steps</w:t>
+      </w:r>
+    </w:p>
+    <w:p>
+      <w:pPr>
+        <w:pStyle w:val="Prrafodelista"/>
+        <w:numPr>
+          <w:ilvl w:val="2"/>
+          <w:numId w:val="10"/>
+        </w:numPr>
+        <w:spacing w:after="40" w:line="276" w:lineRule="auto"/>
+        <w:ind w:left="723"/>
+        <w:contextualSpacing w:val="0"/>
+        <w:rPr>
+          <w:rFonts w:ascii="Montserrat" w:eastAsia="Times New Roman" w:hAnsi="Montserrat" w:cs="Times New Roman"/>
+          <w:lang w:eastAsia="es-AR"/>
+        </w:rPr>
+      </w:pPr>
+      <w:r>
+        <w:rPr>
+          <w:rFonts w:ascii="Montserrat" w:eastAsia="Times New Roman" w:hAnsi="Montserrat" w:cs="Times New Roman"/>
+          <w:lang w:eastAsia="es-AR"/>
+        </w:rPr>
+        <w:t>Treat each point as a separate cluster (initial state).</w:t>
+      </w:r>
+    </w:p>
+    <w:p>
+      <w:pPr>
+        <w:pStyle w:val="Prrafodelista"/>
+        <w:numPr>
+          <w:ilvl w:val="2"/>
+          <w:numId w:val="10"/>
+        </w:numPr>
+        <w:spacing w:after="40" w:line="276" w:lineRule="auto"/>
+        <w:ind w:left="723"/>
+        <w:contextualSpacing w:val="0"/>
+        <w:rPr>
+          <w:rFonts w:ascii="Montserrat" w:eastAsia="Times New Roman" w:hAnsi="Montserrat" w:cs="Times New Roman"/>
+          <w:lang w:eastAsia="es-AR"/>
+        </w:rPr>
+      </w:pPr>
+      <w:r>
+        <w:rPr>
+          <w:rFonts w:ascii="Montserrat" w:eastAsia="Times New Roman" w:hAnsi="Montserrat" w:cs="Times New Roman"/>
+          <w:b/>
+          <w:bCs/>
+          <w:lang w:eastAsia="es-AR"/>
+        </w:rPr>
+        <w:t>Merge clusters based on density connectivity</w:t>
+      </w:r>
+      <w:r>
+        <w:rPr>
+          <w:rFonts w:ascii="Montserrat" w:eastAsia="Times New Roman" w:hAnsi="Montserrat" w:cs="Times New Roman"/>
+          <w:lang w:eastAsia="es-AR"/>
+        </w:rPr>
+        <w:t xml:space="preserve"> (reducing the density threshold).</w:t>
+      </w:r>
+    </w:p>
+    <w:p>
+      <w:pPr>
+        <w:pStyle w:val="Prrafodelista"/>
+        <w:numPr>
+          <w:ilvl w:val="2"/>
+          <w:numId w:val="10"/>
+        </w:numPr>
+        <w:spacing w:after="40" w:line="276" w:lineRule="auto"/>
+        <w:ind w:left="723"/>
+        <w:contextualSpacing w:val="0"/>
+        <w:rPr>
+          <w:rFonts w:ascii="Montserrat" w:eastAsia="Times New Roman" w:hAnsi="Montserrat" w:cs="Times New Roman"/>
+          <w:lang w:eastAsia="es-AR"/>
+        </w:rPr>
+      </w:pPr>
+      <w:r>
+        <w:rPr>
+          <w:rFonts w:ascii="Montserrat" w:eastAsia="Times New Roman" w:hAnsi="Montserrat" w:cs="Times New Roman"/>
+          <w:lang w:eastAsia="es-AR"/>
+        </w:rPr>
+        <w:t>Build a hierarchy (dendrogram) of clusters.</w:t>
+      </w:r>
+    </w:p>
+    <w:p>
+      <w:pPr>
+        <w:pStyle w:val="Prrafodelista"/>
+        <w:numPr>
+          <w:ilvl w:val="2"/>
+          <w:numId w:val="10"/>
+        </w:numPr>
+        <w:spacing w:after="240" w:line="276" w:lineRule="auto"/>
+        <w:ind w:left="723"/>
+        <w:contextualSpacing w:val="0"/>
+        <w:rPr>
+          <w:rFonts w:ascii="Montserrat" w:eastAsia="Times New Roman" w:hAnsi="Montserrat" w:cs="Times New Roman"/>
+          <w:lang w:eastAsia="es-AR"/>
+        </w:rPr>
+      </w:pPr>
+      <w:r>
+        <w:rPr>
+          <w:rFonts w:ascii="Montserrat" w:eastAsia="Times New Roman" w:hAnsi="Montserrat" w:cs="Times New Roman"/>
+          <w:b/>
+          <w:bCs/>
+          <w:lang w:eastAsia="es-AR"/>
+        </w:rPr>
+        <w:t>Extract the most stable clusters</w:t>
+      </w:r>
+      <w:r>
+        <w:rPr>
+          <w:rFonts w:ascii="Montserrat" w:eastAsia="Times New Roman" w:hAnsi="Montserrat" w:cs="Times New Roman"/>
+          <w:lang w:eastAsia="es-AR"/>
+        </w:rPr>
+        <w:t xml:space="preserve"> (those that persist across different density thresholds).</w:t>
+      </w:r>
+    </w:p>
+    <w:p>
+      <w:pPr>
+        <w:pStyle w:val="NormalWeb"/>
+        <w:spacing w:before="0" w:beforeAutospacing="0" w:after="120" w:afterAutospacing="0"/>
+        <w:rPr>
+          <w:rFonts w:ascii="Montserrat" w:hAnsi="Montserrat"/>
+          <w:sz w:val="22"/>
+          <w:szCs w:val="22"/>
+          <w:lang w:val="en-US"/>
+        </w:rPr>
+      </w:pPr>
+      <w:r>
+        <w:rPr>
+          <w:rFonts w:ascii="Segoe UI Emoji" w:hAnsi="Segoe UI Emoji" w:cs="Segoe UI Emoji"/>
+          <w:sz w:val="22"/>
+          <w:szCs w:val="22"/>
+        </w:rPr>
+        <w:t>🚀</w:t>
+      </w:r>
+      <w:r>
+        <w:rPr>
+          <w:rFonts w:ascii="Montserrat" w:hAnsi="Montserrat"/>
+          <w:sz w:val="22"/>
+          <w:szCs w:val="22"/>
+          <w:lang w:val="en-US"/>
+        </w:rPr>
+        <w:t xml:space="preserve"> </w:t>
+      </w:r>
+      <w:r>
+        <w:rPr>
+          <w:rStyle w:val="Textoennegrita"/>
+          <w:rFonts w:ascii="Montserrat" w:hAnsi="Montserrat"/>
+          <w:sz w:val="22"/>
+          <w:szCs w:val="22"/>
+          <w:lang w:val="en-US"/>
+        </w:rPr>
+        <w:t>Strengths of HDBSCAN</w:t>
+      </w:r>
+    </w:p>
+    <w:p>
+      <w:pPr>
+        <w:pStyle w:val="NormalWeb"/>
+        <w:spacing w:before="0" w:beforeAutospacing="0" w:after="40" w:afterAutospacing="0"/>
+        <w:rPr>
+          <w:rFonts w:ascii="Montserrat" w:hAnsi="Montserrat"/>
+          <w:sz w:val="22"/>
+          <w:szCs w:val="22"/>
+          <w:lang w:val="en-US"/>
+        </w:rPr>
+      </w:pPr>
+      <w:r>
+        <w:rPr>
+          <w:rFonts w:ascii="Segoe UI Emoji" w:hAnsi="Segoe UI Emoji" w:cs="Segoe UI Emoji"/>
+          <w:sz w:val="22"/>
+          <w:szCs w:val="22"/>
+          <w:lang w:val="en-US"/>
+        </w:rPr>
+        <w:t>✔</w:t>
+      </w:r>
+      <w:r>
+        <w:rPr>
+          <w:rFonts w:ascii="Montserrat" w:hAnsi="Montserrat"/>
+          <w:sz w:val="22"/>
+          <w:szCs w:val="22"/>
+          <w:lang w:val="en-US"/>
+        </w:rPr>
+        <w:t xml:space="preserve"> </w:t>
+      </w:r>
+      <w:r>
+        <w:rPr>
+          <w:rStyle w:val="Textoennegrita"/>
+          <w:rFonts w:ascii="Montserrat" w:hAnsi="Montserrat"/>
+          <w:sz w:val="22"/>
+          <w:szCs w:val="22"/>
+          <w:lang w:val="en-US"/>
+        </w:rPr>
+        <w:t xml:space="preserve">No need to specify </w:t>
+      </w:r>
+      <w:r>
+        <w:rPr>
+          <w:rStyle w:val="Textoennegrita"/>
+          <w:rFonts w:ascii="Cambria" w:hAnsi="Cambria" w:cs="Cambria"/>
+          <w:sz w:val="22"/>
+          <w:szCs w:val="22"/>
+        </w:rPr>
+        <w:t>ε</w:t>
+      </w:r>
+      <w:r>
+        <w:rPr>
+          <w:rFonts w:ascii="Montserrat" w:hAnsi="Montserrat"/>
+          <w:sz w:val="22"/>
+          <w:szCs w:val="22"/>
+          <w:lang w:val="en-US"/>
+        </w:rPr>
+        <w:t xml:space="preserve"> (better for real-world applications).</w:t>
+      </w:r>
+    </w:p>
+    <w:p>
+      <w:pPr>
+        <w:pStyle w:val="NormalWeb"/>
+        <w:spacing w:before="0" w:beforeAutospacing="0" w:after="40" w:afterAutospacing="0"/>
+        <w:rPr>
+          <w:rFonts w:ascii="Montserrat" w:hAnsi="Montserrat"/>
+          <w:sz w:val="22"/>
+          <w:szCs w:val="22"/>
+          <w:lang w:val="en-US"/>
+        </w:rPr>
+      </w:pPr>
+      <w:r>
+        <w:rPr>
+          <w:rFonts w:ascii="Segoe UI Emoji" w:hAnsi="Segoe UI Emoji" w:cs="Segoe UI Emoji"/>
+          <w:sz w:val="22"/>
+          <w:szCs w:val="22"/>
+          <w:lang w:val="en-US"/>
+        </w:rPr>
+        <w:t>✔</w:t>
+      </w:r>
+      <w:r>
+        <w:rPr>
+          <w:rFonts w:ascii="Montserrat" w:hAnsi="Montserrat"/>
+          <w:sz w:val="22"/>
+          <w:szCs w:val="22"/>
+          <w:lang w:val="en-US"/>
+        </w:rPr>
+        <w:t xml:space="preserve"> </w:t>
+      </w:r>
+      <w:r>
+        <w:rPr>
+          <w:rStyle w:val="Textoennegrita"/>
+          <w:rFonts w:ascii="Montserrat" w:hAnsi="Montserrat"/>
+          <w:sz w:val="22"/>
+          <w:szCs w:val="22"/>
+          <w:lang w:val="en-US"/>
+        </w:rPr>
+        <w:t>Handles varying densities</w:t>
+      </w:r>
+      <w:r>
+        <w:rPr>
+          <w:rFonts w:ascii="Montserrat" w:hAnsi="Montserrat"/>
+          <w:sz w:val="22"/>
+          <w:szCs w:val="22"/>
+          <w:lang w:val="en-US"/>
+        </w:rPr>
+        <w:t xml:space="preserve"> in different regions of data.</w:t>
+      </w:r>
+    </w:p>
+    <w:p>
+      <w:pPr>
+        <w:pStyle w:val="NormalWeb"/>
+        <w:spacing w:before="0" w:beforeAutospacing="0" w:after="240" w:afterAutospacing="0"/>
+        <w:rPr>
+          <w:rFonts w:ascii="Montserrat" w:hAnsi="Montserrat"/>
+          <w:sz w:val="22"/>
+          <w:szCs w:val="22"/>
+          <w:lang w:val="en-US"/>
+        </w:rPr>
+      </w:pPr>
+      <w:r>
+        <w:rPr>
+          <w:rFonts w:ascii="Segoe UI Emoji" w:hAnsi="Segoe UI Emoji" w:cs="Segoe UI Emoji"/>
+          <w:sz w:val="22"/>
+          <w:szCs w:val="22"/>
+          <w:lang w:val="en-US"/>
+        </w:rPr>
+        <w:t>✔</w:t>
+      </w:r>
+      <w:r>
+        <w:rPr>
+          <w:rFonts w:ascii="Montserrat" w:hAnsi="Montserrat"/>
+          <w:sz w:val="22"/>
+          <w:szCs w:val="22"/>
+          <w:lang w:val="en-US"/>
+        </w:rPr>
+        <w:t xml:space="preserve"> </w:t>
+      </w:r>
+      <w:r>
+        <w:rPr>
+          <w:rStyle w:val="Textoennegrita"/>
+          <w:rFonts w:ascii="Montserrat" w:hAnsi="Montserrat"/>
+          <w:sz w:val="22"/>
+          <w:szCs w:val="22"/>
+          <w:lang w:val="en-US"/>
+        </w:rPr>
+        <w:t>Finds more meaningful clusters than DBSCAN</w:t>
+      </w:r>
+      <w:r>
+        <w:rPr>
+          <w:rFonts w:ascii="Montserrat" w:hAnsi="Montserrat"/>
+          <w:sz w:val="22"/>
+          <w:szCs w:val="22"/>
+          <w:lang w:val="en-US"/>
+        </w:rPr>
+        <w:t>.</w:t>
+      </w:r>
+    </w:p>
+    <w:p>
+      <w:pPr>
+        <w:pStyle w:val="NormalWeb"/>
+        <w:spacing w:before="0" w:beforeAutospacing="0" w:after="120" w:afterAutospacing="0"/>
+        <w:rPr>
+          <w:rFonts w:ascii="Montserrat" w:hAnsi="Montserrat"/>
+          <w:sz w:val="22"/>
+          <w:szCs w:val="22"/>
+          <w:lang w:val="en-US"/>
+        </w:rPr>
+      </w:pPr>
+      <w:r>
+        <w:rPr>
+          <w:rFonts w:ascii="Segoe UI Emoji" w:hAnsi="Segoe UI Emoji" w:cs="Segoe UI Emoji"/>
+          <w:sz w:val="22"/>
+          <w:szCs w:val="22"/>
+          <w:lang w:val="en-US"/>
+        </w:rPr>
+        <w:t>⚠</w:t>
+      </w:r>
+      <w:r>
+        <w:rPr>
+          <w:rFonts w:ascii="Montserrat" w:hAnsi="Montserrat"/>
+          <w:sz w:val="22"/>
+          <w:szCs w:val="22"/>
+          <w:lang w:val="en-US"/>
+        </w:rPr>
+        <w:t xml:space="preserve"> </w:t>
+      </w:r>
+      <w:r>
+        <w:rPr>
+          <w:rStyle w:val="Textoennegrita"/>
+          <w:rFonts w:ascii="Montserrat" w:hAnsi="Montserrat"/>
+          <w:sz w:val="22"/>
+          <w:szCs w:val="22"/>
+          <w:lang w:val="en-US"/>
+        </w:rPr>
+        <w:t>Limitations of HDBSCAN</w:t>
+      </w:r>
+    </w:p>
+    <w:p>
+      <w:pPr>
+        <w:pStyle w:val="NormalWeb"/>
+        <w:spacing w:before="0" w:beforeAutospacing="0" w:after="40" w:afterAutospacing="0"/>
+        <w:rPr>
+          <w:rFonts w:ascii="Montserrat" w:hAnsi="Montserrat"/>
+          <w:sz w:val="22"/>
+          <w:szCs w:val="22"/>
+          <w:lang w:val="en-US"/>
+        </w:rPr>
+      </w:pPr>
+      <w:r>
+        <w:rPr>
+          <w:rFonts w:ascii="Segoe UI Emoji" w:hAnsi="Segoe UI Emoji" w:cs="Segoe UI Emoji"/>
+          <w:sz w:val="22"/>
+          <w:szCs w:val="22"/>
+          <w:lang w:val="en-US"/>
+        </w:rPr>
+        <w:t>✖</w:t>
+      </w:r>
+      <w:r>
+        <w:rPr>
+          <w:rFonts w:ascii="Montserrat" w:hAnsi="Montserrat"/>
+          <w:sz w:val="22"/>
+          <w:szCs w:val="22"/>
+          <w:lang w:val="en-US"/>
+        </w:rPr>
+        <w:t xml:space="preserve"> More </w:t>
+      </w:r>
+      <w:r>
+        <w:rPr>
+          <w:rStyle w:val="Textoennegrita"/>
+          <w:rFonts w:ascii="Montserrat" w:hAnsi="Montserrat"/>
+          <w:sz w:val="22"/>
+          <w:szCs w:val="22"/>
+          <w:lang w:val="en-US"/>
+        </w:rPr>
+        <w:t>computationally expensive</w:t>
+      </w:r>
+      <w:r>
+        <w:rPr>
+          <w:rFonts w:ascii="Montserrat" w:hAnsi="Montserrat"/>
+          <w:sz w:val="22"/>
+          <w:szCs w:val="22"/>
+          <w:lang w:val="en-US"/>
+        </w:rPr>
+        <w:t xml:space="preserve"> than DBSCAN.</w:t>
+      </w:r>
+    </w:p>
+    <w:p>
+      <w:pPr>
+        <w:pStyle w:val="NormalWeb"/>
+        <w:spacing w:before="0" w:beforeAutospacing="0" w:after="40" w:afterAutospacing="0"/>
+        <w:rPr>
+          <w:rFonts w:ascii="Montserrat" w:hAnsi="Montserrat"/>
+          <w:sz w:val="22"/>
+          <w:szCs w:val="22"/>
+          <w:lang w:val="en-US"/>
+        </w:rPr>
+      </w:pPr>
+      <w:r>
+        <w:rPr>
+          <w:rFonts w:ascii="Segoe UI Emoji" w:hAnsi="Segoe UI Emoji" w:cs="Segoe UI Emoji"/>
+          <w:sz w:val="22"/>
+          <w:szCs w:val="22"/>
+          <w:lang w:val="en-US"/>
+        </w:rPr>
+        <w:t>✖</w:t>
+      </w:r>
+      <w:r>
+        <w:rPr>
+          <w:rFonts w:ascii="Montserrat" w:hAnsi="Montserrat"/>
+          <w:sz w:val="22"/>
+          <w:szCs w:val="22"/>
+          <w:lang w:val="en-US"/>
+        </w:rPr>
+        <w:t xml:space="preserve"> </w:t>
+      </w:r>
+      <w:r>
+        <w:rPr>
+          <w:rStyle w:val="Textoennegrita"/>
+          <w:rFonts w:ascii="Montserrat" w:hAnsi="Montserrat"/>
+          <w:sz w:val="22"/>
+          <w:szCs w:val="22"/>
+          <w:lang w:val="en-US"/>
+        </w:rPr>
+        <w:t>Cluster stability tuning requires expert interpretation</w:t>
+      </w:r>
+      <w:r>
+        <w:rPr>
+          <w:rFonts w:ascii="Montserrat" w:hAnsi="Montserrat"/>
+          <w:sz w:val="22"/>
+          <w:szCs w:val="22"/>
+          <w:lang w:val="en-US"/>
+        </w:rPr>
+        <w:t>.</w:t>
+      </w:r>
+    </w:p>
+    <w:p>
+      <w:pPr>
+        <w:spacing w:after="240" w:line="276" w:lineRule="auto"/>
+        <w:rPr>
+          <w:rFonts w:ascii="Montserrat" w:eastAsia="Times New Roman" w:hAnsi="Montserrat" w:cs="Times New Roman"/>
+          <w:lang w:eastAsia="es-AR"/>
+        </w:rPr>
+      </w:pPr>
+    </w:p>
+    <w:p>
+      <w:pPr>
+        <w:spacing w:after="240" w:line="276" w:lineRule="auto"/>
+        <w:rPr>
+          <w:rFonts w:ascii="Montserrat" w:eastAsia="Times New Roman" w:hAnsi="Montserrat" w:cs="Times New Roman"/>
+          <w:lang w:eastAsia="es-AR"/>
+        </w:rPr>
+      </w:pPr>
+    </w:p>
+    <w:p>
+      <w:pPr>
+        <w:spacing w:after="240" w:line="276" w:lineRule="auto"/>
+        <w:rPr>
+          <w:rFonts w:ascii="Montserrat" w:eastAsia="Times New Roman" w:hAnsi="Montserrat" w:cs="Times New Roman"/>
+          <w:lang w:eastAsia="es-AR"/>
+        </w:rPr>
+      </w:pPr>
+    </w:p>
+    <w:p>
+      <w:pPr>
+        <w:spacing w:after="240" w:line="276" w:lineRule="auto"/>
+        <w:rPr>
+          <w:rFonts w:ascii="Montserrat" w:eastAsia="Times New Roman" w:hAnsi="Montserrat" w:cs="Times New Roman"/>
+          <w:lang w:eastAsia="es-AR"/>
+        </w:rPr>
+      </w:pPr>
+    </w:p>
+    <w:p>
+      <w:pPr>
+        <w:spacing w:after="240" w:line="276" w:lineRule="auto"/>
+        <w:rPr>
+          <w:rFonts w:ascii="Montserrat" w:eastAsia="Times New Roman" w:hAnsi="Montserrat" w:cs="Times New Roman"/>
+          <w:lang w:eastAsia="es-AR"/>
+        </w:rPr>
+      </w:pPr>
+    </w:p>
+    <w:p>
+      <w:pPr>
+        <w:pStyle w:val="Ttulo3"/>
+        <w:spacing w:after="200" w:afterAutospacing="0" w:line="276" w:lineRule="auto"/>
+        <w:ind w:left="-567"/>
+        <w:rPr>
+          <w:rFonts w:ascii="Montserrat" w:hAnsi="Montserrat"/>
+          <w:lang w:val="en-US"/>
+        </w:rPr>
+      </w:pPr>
+      <w:r>
+        <w:rPr>
+          <w:rFonts w:ascii="Segoe UI Emoji" w:hAnsi="Segoe UI Emoji" w:cs="Segoe UI Emoji"/>
+          <w:sz w:val="24"/>
+          <w:szCs w:val="24"/>
+        </w:rPr>
+        <w:lastRenderedPageBreak/>
+        <w:t>🔹</w:t>
+      </w:r>
+      <w:r>
+        <w:rPr>
+          <w:rFonts w:ascii="Montserrat" w:hAnsi="Montserrat"/>
+          <w:lang w:val="en-US"/>
+        </w:rPr>
+        <w:t xml:space="preserve"> </w:t>
+      </w:r>
+      <w:r>
+        <w:rPr>
+          <w:rFonts w:ascii="Montserrat" w:hAnsi="Montserrat"/>
+          <w:lang w:val="en-US"/>
+        </w:rPr>
+        <w:t>Comparing DBSCAN vs. HDBSCAN</w:t>
+      </w:r>
+    </w:p>
+    <w:tbl>
+      <w:tblPr>
+        <w:tblStyle w:val="Tablaconcuadrcula"/>
+        <w:tblW w:w="8778" w:type="dxa"/>
+        <w:jc w:val="center"/>
+        <w:tblLook w:val="04A0" w:firstRow="1" w:lastRow="0" w:firstColumn="1" w:lastColumn="0" w:noHBand="0" w:noVBand="1"/>
+      </w:tblPr>
+      <w:tblGrid>
+        <w:gridCol w:w="2704"/>
+        <w:gridCol w:w="2850"/>
+        <w:gridCol w:w="3224"/>
+      </w:tblGrid>
+      <w:tr>
+        <w:trPr>
+          <w:trHeight w:val="787"/>
+          <w:jc w:val="center"/>
+        </w:trPr>
+        <w:tc>
+          <w:tcPr>
+            <w:tcW w:w="0" w:type="auto"/>
+            <w:vAlign w:val="center"/>
+          </w:tcPr>
+          <w:p>
+            <w:pPr>
+              <w:spacing w:line="276" w:lineRule="auto"/>
+              <w:rPr>
+                <w:rFonts w:ascii="Montserrat" w:eastAsia="Times New Roman" w:hAnsi="Montserrat" w:cs="Times New Roman"/>
+                <w:lang w:eastAsia="es-AR"/>
+              </w:rPr>
+            </w:pPr>
+            <w:r>
+              <w:rPr>
+                <w:rFonts w:ascii="Montserrat" w:eastAsia="Times New Roman" w:hAnsi="Montserrat" w:cs="Times New Roman"/>
+                <w:lang w:eastAsia="es-AR"/>
+              </w:rPr>
+              <w:t>Feature</w:t>
+            </w:r>
+          </w:p>
+        </w:tc>
+        <w:tc>
+          <w:tcPr>
+            <w:tcW w:w="0" w:type="auto"/>
+            <w:vAlign w:val="center"/>
+          </w:tcPr>
+          <w:p>
+            <w:pPr>
+              <w:spacing w:line="276" w:lineRule="auto"/>
+              <w:jc w:val="center"/>
+              <w:rPr>
+                <w:rFonts w:ascii="Montserrat" w:eastAsia="Times New Roman" w:hAnsi="Montserrat" w:cs="Times New Roman"/>
+                <w:lang w:eastAsia="es-AR"/>
+              </w:rPr>
+            </w:pPr>
+            <w:r>
+              <w:rPr>
+                <w:rFonts w:ascii="Montserrat" w:eastAsia="Times New Roman" w:hAnsi="Montserrat" w:cs="Times New Roman"/>
+                <w:lang w:eastAsia="es-AR"/>
+              </w:rPr>
+              <w:t>DBSCAN</w:t>
+            </w:r>
+          </w:p>
+        </w:tc>
+        <w:tc>
+          <w:tcPr>
+            <w:tcW w:w="0" w:type="auto"/>
+            <w:vAlign w:val="center"/>
+          </w:tcPr>
+          <w:p>
+            <w:pPr>
+              <w:spacing w:line="276" w:lineRule="auto"/>
+              <w:jc w:val="center"/>
+              <w:rPr>
+                <w:rFonts w:ascii="Montserrat" w:eastAsia="Times New Roman" w:hAnsi="Montserrat" w:cs="Times New Roman"/>
+                <w:lang w:eastAsia="es-AR"/>
+              </w:rPr>
+            </w:pPr>
+            <w:r>
+              <w:rPr>
+                <w:rFonts w:ascii="Montserrat" w:eastAsia="Times New Roman" w:hAnsi="Montserrat" w:cs="Times New Roman"/>
+                <w:lang w:eastAsia="es-AR"/>
+              </w:rPr>
+              <w:t>HDBSCAN</w:t>
+            </w:r>
+          </w:p>
+        </w:tc>
+      </w:tr>
+      <w:tr>
+        <w:trPr>
+          <w:trHeight w:val="549"/>
+          <w:jc w:val="center"/>
+        </w:trPr>
+        <w:tc>
+          <w:tcPr>
+            <w:tcW w:w="0" w:type="auto"/>
+            <w:vAlign w:val="center"/>
+          </w:tcPr>
+          <w:p>
+            <w:pPr>
+              <w:spacing w:line="276" w:lineRule="auto"/>
+              <w:rPr>
+                <w:rFonts w:ascii="Montserrat" w:eastAsia="Times New Roman" w:hAnsi="Montserrat" w:cs="Times New Roman"/>
+                <w:lang w:eastAsia="es-AR"/>
+              </w:rPr>
+            </w:pPr>
+            <w:r>
+              <w:rPr>
+                <w:rFonts w:ascii="Montserrat" w:hAnsi="Montserrat"/>
+              </w:rPr>
+              <w:t>Predefined Parameters?</w:t>
+            </w:r>
+          </w:p>
+        </w:tc>
+        <w:tc>
+          <w:tcPr>
+            <w:tcW w:w="0" w:type="auto"/>
+            <w:vAlign w:val="center"/>
+          </w:tcPr>
+          <w:p>
+            <w:pPr>
+              <w:spacing w:line="276" w:lineRule="auto"/>
+              <w:jc w:val="center"/>
+              <w:rPr>
+                <w:rFonts w:ascii="Montserrat" w:eastAsia="Times New Roman" w:hAnsi="Montserrat" w:cs="Times New Roman"/>
+                <w:lang w:eastAsia="es-AR"/>
+              </w:rPr>
+            </w:pPr>
+            <w:r>
+              <w:rPr>
+                <w:rFonts w:ascii="Montserrat" w:hAnsi="Montserrat"/>
+              </w:rPr>
+              <w:t xml:space="preserve">Requires </w:t>
+            </w:r>
+            <w:r>
+              <w:rPr>
+                <w:rStyle w:val="Textoennegrita"/>
+                <w:rFonts w:ascii="Cambria" w:hAnsi="Cambria" w:cs="Cambria"/>
+              </w:rPr>
+              <w:t>ε</w:t>
+            </w:r>
+            <w:r>
+              <w:rPr>
+                <w:rStyle w:val="Textoennegrita"/>
+                <w:rFonts w:ascii="Montserrat" w:hAnsi="Montserrat"/>
+              </w:rPr>
+              <w:t xml:space="preserve"> &amp; </w:t>
+            </w:r>
+            <w:proofErr w:type="spellStart"/>
+            <w:r>
+              <w:rPr>
+                <w:rStyle w:val="Textoennegrita"/>
+                <w:rFonts w:ascii="Montserrat" w:hAnsi="Montserrat"/>
+              </w:rPr>
+              <w:t>MinPts</w:t>
+            </w:r>
+            <w:proofErr w:type="spellEnd"/>
+          </w:p>
+        </w:tc>
+        <w:tc>
+          <w:tcPr>
+            <w:tcW w:w="0" w:type="auto"/>
+            <w:vAlign w:val="center"/>
+          </w:tcPr>
+          <w:p>
+            <w:pPr>
+              <w:spacing w:line="276" w:lineRule="auto"/>
+              <w:jc w:val="center"/>
+              <w:rPr>
+                <w:rFonts w:ascii="Montserrat" w:eastAsia="Times New Roman" w:hAnsi="Montserrat" w:cs="Times New Roman"/>
+                <w:lang w:eastAsia="es-AR"/>
+              </w:rPr>
+            </w:pPr>
+            <w:r>
+              <w:rPr>
+                <w:rStyle w:val="Textoennegrita"/>
+                <w:rFonts w:ascii="Montserrat" w:hAnsi="Montserrat"/>
+              </w:rPr>
+              <w:t xml:space="preserve">No predefined </w:t>
+            </w:r>
+            <w:r>
+              <w:rPr>
+                <w:rStyle w:val="Textoennegrita"/>
+                <w:rFonts w:ascii="Cambria" w:hAnsi="Cambria" w:cs="Cambria"/>
+              </w:rPr>
+              <w:t>ε</w:t>
+            </w:r>
+            <w:r>
+              <w:rPr>
+                <w:rFonts w:ascii="Montserrat" w:hAnsi="Montserrat"/>
+              </w:rPr>
+              <w:t xml:space="preserve"> (adaptive density)</w:t>
+            </w:r>
+          </w:p>
+        </w:tc>
+      </w:tr>
+      <w:tr>
+        <w:trPr>
+          <w:trHeight w:val="549"/>
+          <w:jc w:val="center"/>
+        </w:trPr>
+        <w:tc>
+          <w:tcPr>
+            <w:tcW w:w="0" w:type="auto"/>
+            <w:vAlign w:val="center"/>
+          </w:tcPr>
+          <w:p>
+            <w:pPr>
+              <w:spacing w:line="276" w:lineRule="auto"/>
+              <w:rPr>
+                <w:rFonts w:ascii="Montserrat" w:eastAsia="Times New Roman" w:hAnsi="Montserrat" w:cs="Times New Roman"/>
+                <w:lang w:eastAsia="es-AR"/>
+              </w:rPr>
+            </w:pPr>
+            <w:r>
+              <w:rPr>
+                <w:rFonts w:ascii="Montserrat" w:hAnsi="Montserrat"/>
+              </w:rPr>
+              <w:t>Handles Noise?</w:t>
+            </w:r>
+          </w:p>
+        </w:tc>
+        <w:tc>
+          <w:tcPr>
+            <w:tcW w:w="0" w:type="auto"/>
+            <w:vAlign w:val="center"/>
+          </w:tcPr>
+          <w:p>
+            <w:pPr>
+              <w:spacing w:line="276" w:lineRule="auto"/>
+              <w:jc w:val="center"/>
+              <w:rPr>
+                <w:rFonts w:ascii="Montserrat" w:eastAsia="Times New Roman" w:hAnsi="Montserrat" w:cs="Times New Roman"/>
+                <w:lang w:eastAsia="es-AR"/>
+              </w:rPr>
+            </w:pPr>
+            <w:r>
+              <w:rPr>
+                <w:rFonts w:ascii="Segoe UI Emoji" w:hAnsi="Segoe UI Emoji" w:cs="Segoe UI Emoji"/>
+              </w:rPr>
+              <w:t>✅</w:t>
+            </w:r>
+            <w:r>
+              <w:rPr>
+                <w:rFonts w:ascii="Montserrat" w:hAnsi="Montserrat"/>
+              </w:rPr>
+              <w:t xml:space="preserve"> Yes</w:t>
+            </w:r>
+          </w:p>
+        </w:tc>
+        <w:tc>
+          <w:tcPr>
+            <w:tcW w:w="0" w:type="auto"/>
+            <w:vAlign w:val="center"/>
+          </w:tcPr>
+          <w:p>
+            <w:pPr>
+              <w:spacing w:line="276" w:lineRule="auto"/>
+              <w:jc w:val="center"/>
+              <w:rPr>
+                <w:rFonts w:ascii="Montserrat" w:eastAsia="Times New Roman" w:hAnsi="Montserrat" w:cs="Times New Roman"/>
+                <w:lang w:eastAsia="es-AR"/>
+              </w:rPr>
+            </w:pPr>
+            <w:r>
+              <w:rPr>
+                <w:rFonts w:ascii="Segoe UI Emoji" w:hAnsi="Segoe UI Emoji" w:cs="Segoe UI Emoji"/>
+              </w:rPr>
+              <w:t>✅</w:t>
+            </w:r>
+            <w:r>
+              <w:rPr>
+                <w:rFonts w:ascii="Montserrat" w:hAnsi="Montserrat"/>
+              </w:rPr>
+              <w:t xml:space="preserve"> Yes</w:t>
+            </w:r>
+          </w:p>
+        </w:tc>
+      </w:tr>
+      <w:tr>
+        <w:trPr>
+          <w:trHeight w:val="549"/>
+          <w:jc w:val="center"/>
+        </w:trPr>
+        <w:tc>
+          <w:tcPr>
+            <w:tcW w:w="0" w:type="auto"/>
+            <w:vAlign w:val="center"/>
+          </w:tcPr>
+          <w:p>
+            <w:pPr>
+              <w:spacing w:line="276" w:lineRule="auto"/>
+              <w:rPr>
+                <w:rFonts w:ascii="Montserrat" w:eastAsia="Times New Roman" w:hAnsi="Montserrat" w:cs="Times New Roman"/>
+                <w:lang w:eastAsia="es-AR"/>
+              </w:rPr>
+            </w:pPr>
+            <w:r>
+              <w:rPr>
+                <w:rFonts w:ascii="Montserrat" w:hAnsi="Montserrat"/>
+              </w:rPr>
+              <w:t>Handles Varying Densities?</w:t>
+            </w:r>
+          </w:p>
+        </w:tc>
+        <w:tc>
+          <w:tcPr>
+            <w:tcW w:w="0" w:type="auto"/>
+            <w:vAlign w:val="center"/>
+          </w:tcPr>
+          <w:p>
+            <w:pPr>
+              <w:spacing w:line="276" w:lineRule="auto"/>
+              <w:jc w:val="center"/>
+              <w:rPr>
+                <w:rFonts w:ascii="Montserrat" w:eastAsia="Times New Roman" w:hAnsi="Montserrat" w:cs="Times New Roman"/>
+                <w:lang w:eastAsia="es-AR"/>
+              </w:rPr>
+            </w:pPr>
+            <w:r>
+              <w:rPr>
+                <w:rFonts w:ascii="Segoe UI Emoji" w:hAnsi="Segoe UI Emoji" w:cs="Segoe UI Emoji"/>
+              </w:rPr>
+              <w:t>❌</w:t>
+            </w:r>
+            <w:r>
+              <w:rPr>
+                <w:rFonts w:ascii="Montserrat" w:hAnsi="Montserrat"/>
+              </w:rPr>
+              <w:t xml:space="preserve"> No (fixed density threshold)</w:t>
+            </w:r>
+          </w:p>
+        </w:tc>
+        <w:tc>
+          <w:tcPr>
+            <w:tcW w:w="0" w:type="auto"/>
+            <w:vAlign w:val="center"/>
+          </w:tcPr>
+          <w:p>
+            <w:pPr>
+              <w:spacing w:line="276" w:lineRule="auto"/>
+              <w:jc w:val="center"/>
+              <w:rPr>
+                <w:rFonts w:ascii="Montserrat" w:eastAsia="Times New Roman" w:hAnsi="Montserrat" w:cs="Times New Roman"/>
+                <w:lang w:eastAsia="es-AR"/>
+              </w:rPr>
+            </w:pPr>
+            <w:r>
+              <w:rPr>
+                <w:rFonts w:ascii="Segoe UI Emoji" w:hAnsi="Segoe UI Emoji" w:cs="Segoe UI Emoji"/>
+              </w:rPr>
+              <w:t>✅</w:t>
+            </w:r>
+            <w:r>
+              <w:rPr>
+                <w:rFonts w:ascii="Montserrat" w:hAnsi="Montserrat"/>
+              </w:rPr>
+              <w:t xml:space="preserve"> Yes (dynamic density threshold)</w:t>
+            </w:r>
+          </w:p>
+        </w:tc>
+      </w:tr>
+      <w:tr>
+        <w:trPr>
+          <w:trHeight w:val="549"/>
+          <w:jc w:val="center"/>
+        </w:trPr>
+        <w:tc>
+          <w:tcPr>
+            <w:tcW w:w="0" w:type="auto"/>
+            <w:vAlign w:val="center"/>
+          </w:tcPr>
+          <w:p>
+            <w:pPr>
+              <w:spacing w:line="276" w:lineRule="auto"/>
+              <w:rPr>
+                <w:rFonts w:ascii="Montserrat" w:eastAsia="Times New Roman" w:hAnsi="Montserrat" w:cs="Times New Roman"/>
+                <w:lang w:eastAsia="es-AR"/>
+              </w:rPr>
+            </w:pPr>
+            <w:r>
+              <w:rPr>
+                <w:rFonts w:ascii="Montserrat" w:hAnsi="Montserrat"/>
+              </w:rPr>
+              <w:t>Cluster Shape Flexibility</w:t>
+            </w:r>
+          </w:p>
+        </w:tc>
+        <w:tc>
+          <w:tcPr>
+            <w:tcW w:w="0" w:type="auto"/>
+            <w:vAlign w:val="center"/>
+          </w:tcPr>
+          <w:p>
+            <w:pPr>
+              <w:spacing w:line="276" w:lineRule="auto"/>
+              <w:jc w:val="center"/>
+              <w:rPr>
+                <w:rFonts w:ascii="Montserrat" w:eastAsia="Times New Roman" w:hAnsi="Montserrat" w:cs="Times New Roman"/>
+                <w:lang w:eastAsia="es-AR"/>
+              </w:rPr>
+            </w:pPr>
+            <w:r>
+              <w:rPr>
+                <w:rFonts w:ascii="Segoe UI Emoji" w:hAnsi="Segoe UI Emoji" w:cs="Segoe UI Emoji"/>
+              </w:rPr>
+              <w:t>✅</w:t>
+            </w:r>
+            <w:r>
+              <w:rPr>
+                <w:rFonts w:ascii="Montserrat" w:hAnsi="Montserrat"/>
+              </w:rPr>
+              <w:t xml:space="preserve"> Arbitrary</w:t>
+            </w:r>
+          </w:p>
+        </w:tc>
+        <w:tc>
+          <w:tcPr>
+            <w:tcW w:w="0" w:type="auto"/>
+            <w:vAlign w:val="center"/>
+          </w:tcPr>
+          <w:p>
+            <w:pPr>
+              <w:spacing w:line="276" w:lineRule="auto"/>
+              <w:jc w:val="center"/>
+              <w:rPr>
+                <w:rFonts w:ascii="Montserrat" w:eastAsia="Times New Roman" w:hAnsi="Montserrat" w:cs="Times New Roman"/>
+                <w:lang w:eastAsia="es-AR"/>
+              </w:rPr>
+            </w:pPr>
+            <w:r>
+              <w:rPr>
+                <w:rFonts w:ascii="Segoe UI Emoji" w:hAnsi="Segoe UI Emoji" w:cs="Segoe UI Emoji"/>
+              </w:rPr>
+              <w:t>✅</w:t>
+            </w:r>
+            <w:r>
+              <w:rPr>
+                <w:rFonts w:ascii="Montserrat" w:hAnsi="Montserrat"/>
+              </w:rPr>
+              <w:t xml:space="preserve"> Arbitrary</w:t>
+            </w:r>
+          </w:p>
+        </w:tc>
+      </w:tr>
+      <w:tr>
+        <w:trPr>
+          <w:trHeight w:val="549"/>
+          <w:jc w:val="center"/>
+        </w:trPr>
+        <w:tc>
+          <w:tcPr>
+            <w:tcW w:w="0" w:type="auto"/>
+            <w:vAlign w:val="center"/>
+          </w:tcPr>
+          <w:p>
+            <w:pPr>
+              <w:spacing w:line="276" w:lineRule="auto"/>
+              <w:rPr>
+                <w:rFonts w:ascii="Montserrat" w:eastAsia="Times New Roman" w:hAnsi="Montserrat" w:cs="Times New Roman"/>
+                <w:lang w:eastAsia="es-AR"/>
+              </w:rPr>
+            </w:pPr>
+            <w:r>
+              <w:rPr>
+                <w:rFonts w:ascii="Montserrat" w:hAnsi="Montserrat"/>
+              </w:rPr>
+              <w:t>Performance</w:t>
+            </w:r>
+          </w:p>
+        </w:tc>
+        <w:tc>
+          <w:tcPr>
+            <w:tcW w:w="0" w:type="auto"/>
+            <w:vAlign w:val="center"/>
+          </w:tcPr>
+          <w:p>
+            <w:pPr>
+              <w:spacing w:line="276" w:lineRule="auto"/>
+              <w:jc w:val="center"/>
+              <w:rPr>
+                <w:rFonts w:ascii="Montserrat" w:eastAsia="Times New Roman" w:hAnsi="Montserrat" w:cs="Times New Roman"/>
+                <w:lang w:eastAsia="es-AR"/>
+              </w:rPr>
+            </w:pPr>
+            <w:r>
+              <w:rPr>
+                <w:rFonts w:ascii="Montserrat" w:hAnsi="Montserrat"/>
+              </w:rPr>
+              <w:t>Fast</w:t>
+            </w:r>
+          </w:p>
+        </w:tc>
+        <w:tc>
+          <w:tcPr>
+            <w:tcW w:w="0" w:type="auto"/>
+            <w:vAlign w:val="center"/>
+          </w:tcPr>
+          <w:p>
+            <w:pPr>
+              <w:spacing w:line="276" w:lineRule="auto"/>
+              <w:jc w:val="center"/>
+              <w:rPr>
+                <w:rFonts w:ascii="Montserrat" w:eastAsia="Times New Roman" w:hAnsi="Montserrat" w:cs="Times New Roman"/>
+                <w:lang w:eastAsia="es-AR"/>
+              </w:rPr>
+            </w:pPr>
+            <w:r>
+              <w:rPr>
+                <w:rFonts w:ascii="Montserrat" w:hAnsi="Montserrat"/>
+              </w:rPr>
+              <w:t>Slower but more accurate</w:t>
+            </w:r>
+          </w:p>
+        </w:tc>
+      </w:tr>
+    </w:tbl>
+    <w:p>
+      <w:pPr>
+        <w:spacing w:before="240" w:after="120" w:line="276" w:lineRule="auto"/>
+        <w:rPr>
+          <w:rFonts w:ascii="Montserrat" w:eastAsia="Times New Roman" w:hAnsi="Montserrat" w:cs="Times New Roman"/>
+          <w:lang w:eastAsia="es-AR"/>
+        </w:rPr>
+      </w:pPr>
+      <w:r>
+        <w:rPr>
+          <w:rFonts w:ascii="Segoe UI Emoji" w:eastAsia="Times New Roman" w:hAnsi="Segoe UI Emoji" w:cs="Segoe UI Emoji"/>
+          <w:lang w:eastAsia="es-AR"/>
+        </w:rPr>
+        <w:t>🚀</w:t>
+      </w:r>
+      <w:r>
+        <w:rPr>
+          <w:rFonts w:ascii="Montserrat" w:eastAsia="Times New Roman" w:hAnsi="Montserrat" w:cs="Times New Roman"/>
+          <w:lang w:eastAsia="es-AR"/>
+        </w:rPr>
+        <w:t xml:space="preserve"> </w:t>
+      </w:r>
+      <w:r>
+        <w:rPr>
+          <w:rFonts w:ascii="Montserrat" w:eastAsia="Times New Roman" w:hAnsi="Montserrat" w:cs="Times New Roman"/>
+          <w:b/>
+          <w:bCs/>
+          <w:lang w:eastAsia="es-AR"/>
+        </w:rPr>
+        <w:t>When to Use Which?</w:t>
+      </w:r>
+    </w:p>
+    <w:p>
+      <w:pPr>
+        <w:spacing w:after="40" w:line="276" w:lineRule="auto"/>
+        <w:rPr>
+          <w:rFonts w:ascii="Montserrat" w:eastAsia="Times New Roman" w:hAnsi="Montserrat" w:cs="Times New Roman"/>
+          <w:lang w:eastAsia="es-AR"/>
+        </w:rPr>
+      </w:pPr>
+      <w:r>
+        <w:rPr>
+          <w:rFonts w:ascii="Segoe UI Emoji" w:eastAsia="Times New Roman" w:hAnsi="Segoe UI Emoji" w:cs="Segoe UI Emoji"/>
+          <w:lang w:eastAsia="es-AR"/>
+        </w:rPr>
+        <w:t>✔</w:t>
+      </w:r>
+      <w:r>
+        <w:rPr>
+          <w:rFonts w:ascii="Montserrat" w:eastAsia="Times New Roman" w:hAnsi="Montserrat" w:cs="Times New Roman"/>
+          <w:lang w:eastAsia="es-AR"/>
+        </w:rPr>
+        <w:t xml:space="preserve"> </w:t>
+      </w:r>
+      <w:r>
+        <w:rPr>
+          <w:rFonts w:ascii="Montserrat" w:eastAsia="Times New Roman" w:hAnsi="Montserrat" w:cs="Times New Roman"/>
+          <w:b/>
+          <w:bCs/>
+          <w:lang w:eastAsia="es-AR"/>
+        </w:rPr>
+        <w:t>Use DBSCAN</w:t>
+      </w:r>
+      <w:r>
+        <w:rPr>
+          <w:rFonts w:ascii="Montserrat" w:eastAsia="Times New Roman" w:hAnsi="Montserrat" w:cs="Times New Roman"/>
+          <w:lang w:eastAsia="es-AR"/>
+        </w:rPr>
+        <w:t xml:space="preserve"> when clusters have </w:t>
+      </w:r>
+      <w:r>
+        <w:rPr>
+          <w:rFonts w:ascii="Montserrat" w:eastAsia="Times New Roman" w:hAnsi="Montserrat" w:cs="Times New Roman"/>
+          <w:b/>
+          <w:bCs/>
+          <w:lang w:eastAsia="es-AR"/>
+        </w:rPr>
+        <w:t>similar density</w:t>
+      </w:r>
+      <w:r>
+        <w:rPr>
+          <w:rFonts w:ascii="Montserrat" w:eastAsia="Times New Roman" w:hAnsi="Montserrat" w:cs="Times New Roman"/>
+          <w:lang w:eastAsia="es-AR"/>
+        </w:rPr>
+        <w:t xml:space="preserve"> and you can define </w:t>
+      </w:r>
+      <w:r>
+        <w:rPr>
+          <w:rFonts w:ascii="Cambria" w:eastAsia="Times New Roman" w:hAnsi="Cambria" w:cs="Cambria"/>
+          <w:b/>
+          <w:bCs/>
+          <w:lang w:eastAsia="es-AR"/>
+        </w:rPr>
+        <w:t>ε</w:t>
+      </w:r>
+      <w:r>
+        <w:rPr>
+          <w:rFonts w:ascii="Montserrat" w:eastAsia="Times New Roman" w:hAnsi="Montserrat" w:cs="Times New Roman"/>
+          <w:b/>
+          <w:bCs/>
+          <w:lang w:eastAsia="es-AR"/>
+        </w:rPr>
+        <w:t xml:space="preserve"> &amp; </w:t>
+      </w:r>
+      <w:proofErr w:type="spellStart"/>
+      <w:r>
+        <w:rPr>
+          <w:rFonts w:ascii="Montserrat" w:eastAsia="Times New Roman" w:hAnsi="Montserrat" w:cs="Times New Roman"/>
+          <w:b/>
+          <w:bCs/>
+          <w:lang w:eastAsia="es-AR"/>
+        </w:rPr>
+        <w:t>MinPts</w:t>
+      </w:r>
+      <w:proofErr w:type="spellEnd"/>
+      <w:r>
+        <w:rPr>
+          <w:rFonts w:ascii="Montserrat" w:eastAsia="Times New Roman" w:hAnsi="Montserrat" w:cs="Times New Roman"/>
+          <w:lang w:eastAsia="es-AR"/>
+        </w:rPr>
+        <w:t xml:space="preserve"> manually.</w:t>
+      </w:r>
+    </w:p>
+    <w:p>
+      <w:pPr>
+        <w:spacing w:after="240" w:line="276" w:lineRule="auto"/>
+        <w:rPr>
+          <w:rFonts w:ascii="Montserrat" w:eastAsia="Times New Roman" w:hAnsi="Montserrat" w:cs="Times New Roman"/>
+          <w:lang w:eastAsia="es-AR"/>
+        </w:rPr>
+      </w:pPr>
+      <w:r>
+        <w:rPr>
+          <w:rFonts w:ascii="Segoe UI Emoji" w:eastAsia="Times New Roman" w:hAnsi="Segoe UI Emoji" w:cs="Segoe UI Emoji"/>
+          <w:lang w:eastAsia="es-AR"/>
+        </w:rPr>
+        <w:t>✔</w:t>
+      </w:r>
+      <w:r>
+        <w:rPr>
+          <w:rFonts w:ascii="Montserrat" w:eastAsia="Times New Roman" w:hAnsi="Montserrat" w:cs="Times New Roman"/>
+          <w:lang w:eastAsia="es-AR"/>
+        </w:rPr>
+        <w:t xml:space="preserve"> </w:t>
+      </w:r>
+      <w:r>
+        <w:rPr>
+          <w:rFonts w:ascii="Montserrat" w:eastAsia="Times New Roman" w:hAnsi="Montserrat" w:cs="Times New Roman"/>
+          <w:b/>
+          <w:bCs/>
+          <w:lang w:eastAsia="es-AR"/>
+        </w:rPr>
+        <w:t>Use HDBSCAN</w:t>
+      </w:r>
+      <w:r>
+        <w:rPr>
+          <w:rFonts w:ascii="Montserrat" w:eastAsia="Times New Roman" w:hAnsi="Montserrat" w:cs="Times New Roman"/>
+          <w:lang w:eastAsia="es-AR"/>
+        </w:rPr>
+        <w:t xml:space="preserve"> when clusters have </w:t>
+      </w:r>
+      <w:r>
+        <w:rPr>
+          <w:rFonts w:ascii="Montserrat" w:eastAsia="Times New Roman" w:hAnsi="Montserrat" w:cs="Times New Roman"/>
+          <w:b/>
+          <w:bCs/>
+          <w:lang w:eastAsia="es-AR"/>
+        </w:rPr>
+        <w:t>varying densities</w:t>
+      </w:r>
+      <w:r>
+        <w:rPr>
+          <w:rFonts w:ascii="Montserrat" w:eastAsia="Times New Roman" w:hAnsi="Montserrat" w:cs="Times New Roman"/>
+          <w:lang w:eastAsia="es-AR"/>
+        </w:rPr>
+        <w:t xml:space="preserve"> and need </w:t>
+      </w:r>
+      <w:r>
+        <w:rPr>
+          <w:rFonts w:ascii="Montserrat" w:eastAsia="Times New Roman" w:hAnsi="Montserrat" w:cs="Times New Roman"/>
+          <w:b/>
+          <w:bCs/>
+          <w:lang w:eastAsia="es-AR"/>
+        </w:rPr>
+        <w:t>automatic tuning</w:t>
+      </w:r>
+      <w:r>
+        <w:rPr>
+          <w:rFonts w:ascii="Montserrat" w:eastAsia="Times New Roman" w:hAnsi="Montserrat" w:cs="Times New Roman"/>
+          <w:lang w:eastAsia="es-AR"/>
+        </w:rPr>
+        <w:t>.</w:t>
+      </w:r>
     </w:p>
     <w:sectPr>
       <w:pgSz w:w="11906" w:h="16838"/>
@@ -8863,7 +11866,7 @@
   <w:abstractNum w:abstractNumId="4" w15:restartNumberingAfterBreak="0">
     <w:nsid w:val="1F605DD7"/>
     <w:multiLevelType w:val="multilevel"/>
-    <w:tmpl w:val="A606D9B4"/>
+    <w:tmpl w:val="26307396"/>
     <w:lvl w:ilvl="0">
       <w:start w:val="1"/>
       <w:numFmt w:val="bullet"/>
@@ -8896,20 +11899,16 @@
         <w:sz w:val="20"/>
       </w:rPr>
     </w:lvl>
-    <w:lvl w:ilvl="2" w:tentative="1">
-      <w:start w:val="1"/>
-      <w:numFmt w:val="bullet"/>
-      <w:lvlText w:val=""/>
+    <w:lvl w:ilvl="2">
+      <w:start w:val="1"/>
+      <w:numFmt w:val="decimal"/>
+      <w:lvlText w:val="%3."/>
       <w:lvlJc w:val="left"/>
       <w:pPr>
-        <w:tabs>
-          <w:tab w:val="num" w:pos="2160"/>
-        </w:tabs>
         <w:ind w:left="2160" w:hanging="360"/>
       </w:pPr>
       <w:rPr>
-        <w:rFonts w:ascii="Wingdings" w:hAnsi="Wingdings" w:hint="default"/>
-        <w:sz w:val="20"/>
+        <w:rFonts w:hint="default"/>
       </w:rPr>
     </w:lvl>
     <w:lvl w:ilvl="3" w:tentative="1">
@@ -9699,6 +12698,95 @@
     </w:lvl>
   </w:abstractNum>
   <w:abstractNum w:abstractNumId="12" w15:restartNumberingAfterBreak="0">
+    <w:nsid w:val="748C7ECF"/>
+    <w:multiLevelType w:val="hybridMultilevel"/>
+    <w:tmpl w:val="2FC4BA06"/>
+    <w:lvl w:ilvl="0" w:tplc="2C0A000F">
+      <w:start w:val="1"/>
+      <w:numFmt w:val="decimal"/>
+      <w:lvlText w:val="%1."/>
+      <w:lvlJc w:val="left"/>
+      <w:pPr>
+        <w:ind w:left="720" w:hanging="360"/>
+      </w:pPr>
+      <w:rPr>
+        <w:rFonts w:hint="default"/>
+      </w:rPr>
+    </w:lvl>
+    <w:lvl w:ilvl="1" w:tplc="2C0A0019" w:tentative="1">
+      <w:start w:val="1"/>
+      <w:numFmt w:val="lowerLetter"/>
+      <w:lvlText w:val="%2."/>
+      <w:lvlJc w:val="left"/>
+      <w:pPr>
+        <w:ind w:left="1440" w:hanging="360"/>
+      </w:pPr>
+    </w:lvl>
+    <w:lvl w:ilvl="2" w:tplc="2C0A001B" w:tentative="1">
+      <w:start w:val="1"/>
+      <w:numFmt w:val="lowerRoman"/>
+      <w:lvlText w:val="%3."/>
+      <w:lvlJc w:val="right"/>
+      <w:pPr>
+        <w:ind w:left="2160" w:hanging="180"/>
+      </w:pPr>
+    </w:lvl>
+    <w:lvl w:ilvl="3" w:tplc="2C0A000F" w:tentative="1">
+      <w:start w:val="1"/>
+      <w:numFmt w:val="decimal"/>
+      <w:lvlText w:val="%4."/>
+      <w:lvlJc w:val="left"/>
+      <w:pPr>
+        <w:ind w:left="2880" w:hanging="360"/>
+      </w:pPr>
+    </w:lvl>
+    <w:lvl w:ilvl="4" w:tplc="2C0A0019" w:tentative="1">
+      <w:start w:val="1"/>
+      <w:numFmt w:val="lowerLetter"/>
+      <w:lvlText w:val="%5."/>
+      <w:lvlJc w:val="left"/>
+      <w:pPr>
+        <w:ind w:left="3600" w:hanging="360"/>
+      </w:pPr>
+    </w:lvl>
+    <w:lvl w:ilvl="5" w:tplc="2C0A001B" w:tentative="1">
+      <w:start w:val="1"/>
+      <w:numFmt w:val="lowerRoman"/>
+      <w:lvlText w:val="%6."/>
+      <w:lvlJc w:val="right"/>
+      <w:pPr>
+        <w:ind w:left="4320" w:hanging="180"/>
+      </w:pPr>
+    </w:lvl>
+    <w:lvl w:ilvl="6" w:tplc="2C0A000F" w:tentative="1">
+      <w:start w:val="1"/>
+      <w:numFmt w:val="decimal"/>
+      <w:lvlText w:val="%7."/>
+      <w:lvlJc w:val="left"/>
+      <w:pPr>
+        <w:ind w:left="5040" w:hanging="360"/>
+      </w:pPr>
+    </w:lvl>
+    <w:lvl w:ilvl="7" w:tplc="2C0A0019" w:tentative="1">
+      <w:start w:val="1"/>
+      <w:numFmt w:val="lowerLetter"/>
+      <w:lvlText w:val="%8."/>
+      <w:lvlJc w:val="left"/>
+      <w:pPr>
+        <w:ind w:left="5760" w:hanging="360"/>
+      </w:pPr>
+    </w:lvl>
+    <w:lvl w:ilvl="8" w:tplc="2C0A001B" w:tentative="1">
+      <w:start w:val="1"/>
+      <w:numFmt w:val="lowerRoman"/>
+      <w:lvlText w:val="%9."/>
+      <w:lvlJc w:val="right"/>
+      <w:pPr>
+        <w:ind w:left="6480" w:hanging="180"/>
+      </w:pPr>
+    </w:lvl>
+  </w:abstractNum>
+  <w:abstractNum w:abstractNumId="13" w15:restartNumberingAfterBreak="0">
     <w:nsid w:val="76A86EE6"/>
     <w:multiLevelType w:val="hybridMultilevel"/>
     <w:tmpl w:val="25743E0A"/>
@@ -9787,7 +12875,7 @@
       </w:pPr>
     </w:lvl>
   </w:abstractNum>
-  <w:abstractNum w:abstractNumId="13" w15:restartNumberingAfterBreak="0">
+  <w:abstractNum w:abstractNumId="14" w15:restartNumberingAfterBreak="0">
     <w:nsid w:val="7CCD1830"/>
     <w:multiLevelType w:val="multilevel"/>
     <w:tmpl w:val="370E7380"/>
@@ -9936,7 +13024,7 @@
       </w:rPr>
     </w:lvl>
   </w:abstractNum>
-  <w:abstractNum w:abstractNumId="14" w15:restartNumberingAfterBreak="0">
+  <w:abstractNum w:abstractNumId="15" w15:restartNumberingAfterBreak="0">
     <w:nsid w:val="7D6148A5"/>
     <w:multiLevelType w:val="multilevel"/>
     <w:tmpl w:val="5E4E2984"/>
@@ -10110,25 +13198,28 @@
     <w:abstractNumId w:val="8"/>
   </w:num>
   <w:num w:numId="9">
-    <w:abstractNumId w:val="14"/>
+    <w:abstractNumId w:val="15"/>
   </w:num>
   <w:num w:numId="10">
     <w:abstractNumId w:val="4"/>
   </w:num>
   <w:num w:numId="11">
-    <w:abstractNumId w:val="13"/>
+    <w:abstractNumId w:val="14"/>
   </w:num>
   <w:num w:numId="12">
     <w:abstractNumId w:val="0"/>
   </w:num>
   <w:num w:numId="13">
-    <w:abstractNumId w:val="12"/>
+    <w:abstractNumId w:val="13"/>
   </w:num>
   <w:num w:numId="14">
     <w:abstractNumId w:val="11"/>
   </w:num>
   <w:num w:numId="15">
     <w:abstractNumId w:val="1"/>
+  </w:num>
+  <w:num w:numId="16">
+    <w:abstractNumId w:val="12"/>
   </w:num>
   <w:numIdMacAtCleanup w:val="3"/>
 </w:numbering>

</xml_diff>